<commit_message>
Update of README + comments
</commit_message>
<xml_diff>
--- a/Rapport/Crying_removing.docx
+++ b/Rapport/Crying_removing.docx
@@ -55,7 +55,23 @@
           <w:rFonts w:cstheme="minorHAnsi"/>
           <w:lang w:val="en-US"/>
         </w:rPr>
-        <w:t xml:space="preserve">, using the 37 labeled signals from the current database. The learning phase will enable to determine one or more characteristics differentiating the CSss and NCS, so that an automatically CS detection can be computed. It will be useful when other recordings will be done, enlarging the database. </w:t>
+        <w:t xml:space="preserve">, using the 37 labeled signals from the current database. The learning phase will enable to determine one or more characteristics differentiating the </w:t>
+      </w:r>
+      <w:proofErr w:type="spellStart"/>
+      <w:r>
+        <w:rPr>
+          <w:rFonts w:cstheme="minorHAnsi"/>
+          <w:lang w:val="en-US"/>
+        </w:rPr>
+        <w:t>CSss</w:t>
+      </w:r>
+      <w:proofErr w:type="spellEnd"/>
+      <w:r>
+        <w:rPr>
+          <w:rFonts w:cstheme="minorHAnsi"/>
+          <w:lang w:val="en-US"/>
+        </w:rPr>
+        <w:t xml:space="preserve"> and NCS, so that an automatically CS detection can be computed. It will be useful when other recordings will be done, enlarging the database. </w:t>
       </w:r>
     </w:p>
     <w:p>
@@ -96,7 +112,23 @@
           <w:rFonts w:cstheme="minorHAnsi"/>
           <w:lang w:val="en-US"/>
         </w:rPr>
-        <w:t xml:space="preserve">The first step was to label the signals with CSs and NCSs. This was done by 3 annotators on the entire signal basis. Independently, Lindsay, Arrabella and I listened to the different samples and annotated them on Audacity. </w:t>
+        <w:t xml:space="preserve">The first step was to label the signals with CSs and NCSs. This was done by 3 annotators on the entire signal basis. Independently, Lindsay, </w:t>
+      </w:r>
+      <w:proofErr w:type="spellStart"/>
+      <w:r>
+        <w:rPr>
+          <w:rFonts w:cstheme="minorHAnsi"/>
+          <w:lang w:val="en-US"/>
+        </w:rPr>
+        <w:t>Arrabella</w:t>
+      </w:r>
+      <w:proofErr w:type="spellEnd"/>
+      <w:r>
+        <w:rPr>
+          <w:rFonts w:cstheme="minorHAnsi"/>
+          <w:lang w:val="en-US"/>
+        </w:rPr>
+        <w:t xml:space="preserve"> and I listened to the different samples and annotated them on Audacity. </w:t>
       </w:r>
       <w:r>
         <w:rPr>
@@ -313,7 +345,23 @@
           <w:rFonts w:cstheme="minorHAnsi"/>
           <w:lang w:val="en-US"/>
         </w:rPr>
-        <w:t xml:space="preserve">the section (cf figure </w:t>
+        <w:t>the section (</w:t>
+      </w:r>
+      <w:proofErr w:type="spellStart"/>
+      <w:r>
+        <w:rPr>
+          <w:rFonts w:cstheme="minorHAnsi"/>
+          <w:lang w:val="en-US"/>
+        </w:rPr>
+        <w:t>cf</w:t>
+      </w:r>
+      <w:proofErr w:type="spellEnd"/>
+      <w:r>
+        <w:rPr>
+          <w:rFonts w:cstheme="minorHAnsi"/>
+          <w:lang w:val="en-US"/>
+        </w:rPr>
+        <w:t xml:space="preserve"> figure </w:t>
       </w:r>
       <w:r>
         <w:rPr>
@@ -543,7 +591,39 @@
           <w:rFonts w:cstheme="minorHAnsi"/>
           <w:lang w:val="en-US"/>
         </w:rPr>
-        <w:t xml:space="preserve"> . It was implemented on Matlab using a function in the Matlab File Exchange </w:t>
+        <w:t xml:space="preserve"> . It was implemented on </w:t>
+      </w:r>
+      <w:proofErr w:type="spellStart"/>
+      <w:r>
+        <w:rPr>
+          <w:rFonts w:cstheme="minorHAnsi"/>
+          <w:lang w:val="en-US"/>
+        </w:rPr>
+        <w:t>Matlab</w:t>
+      </w:r>
+      <w:proofErr w:type="spellEnd"/>
+      <w:r>
+        <w:rPr>
+          <w:rFonts w:cstheme="minorHAnsi"/>
+          <w:lang w:val="en-US"/>
+        </w:rPr>
+        <w:t xml:space="preserve"> using a function in the </w:t>
+      </w:r>
+      <w:proofErr w:type="spellStart"/>
+      <w:r>
+        <w:rPr>
+          <w:rFonts w:cstheme="minorHAnsi"/>
+          <w:lang w:val="en-US"/>
+        </w:rPr>
+        <w:t>Matlab</w:t>
+      </w:r>
+      <w:proofErr w:type="spellEnd"/>
+      <w:r>
+        <w:rPr>
+          <w:rFonts w:cstheme="minorHAnsi"/>
+          <w:lang w:val="en-US"/>
+        </w:rPr>
+        <w:t xml:space="preserve"> File Exchange </w:t>
       </w:r>
       <w:r>
         <w:rPr>
@@ -929,7 +1009,15 @@
       <w:pPr>
         <w:rPr>
           <w:rFonts w:cstheme="minorHAnsi"/>
-          <w:lang w:val="en-US"/>
+          <w:noProof/>
+        </w:rPr>
+      </w:pPr>
+    </w:p>
+    <w:p>
+      <w:pPr>
+        <w:rPr>
+          <w:rFonts w:cstheme="minorHAnsi"/>
+          <w:noProof/>
         </w:rPr>
       </w:pPr>
       <w:r>
@@ -939,10 +1027,10 @@
         </w:rPr>
         <w:lastRenderedPageBreak/>
         <w:drawing>
-          <wp:inline distT="0" distB="0" distL="0" distR="0" wp14:anchorId="36DDD7B5" wp14:editId="77A9059B">
-            <wp:extent cx="5760720" cy="2731770"/>
-            <wp:effectExtent l="0" t="0" r="0" b="0"/>
-            <wp:docPr id="40" name="Image 40"/>
+          <wp:inline distT="0" distB="0" distL="0" distR="0" wp14:anchorId="0CE64484" wp14:editId="01EC4178">
+            <wp:extent cx="5499100" cy="2607708"/>
+            <wp:effectExtent l="0" t="0" r="6350" b="2540"/>
+            <wp:docPr id="7" name="Image 7"/>
             <wp:cNvGraphicFramePr>
               <a:graphicFrameLocks xmlns:a="http://schemas.openxmlformats.org/drawingml/2006/main" noChangeAspect="1"/>
             </wp:cNvGraphicFramePr>
@@ -971,7 +1059,7 @@
                   <pic:spPr bwMode="auto">
                     <a:xfrm>
                       <a:off x="0" y="0"/>
-                      <a:ext cx="5760720" cy="2731770"/>
+                      <a:ext cx="5507870" cy="2611867"/>
                     </a:xfrm>
                     <a:prstGeom prst="rect">
                       <a:avLst/>
@@ -1016,7 +1104,23 @@
           <w:rFonts w:cstheme="minorHAnsi"/>
           <w:lang w:val="en-US"/>
         </w:rPr>
-        <w:t>: Vizualisation of CS Frequency Changes in the first 15s of Signal 22</w:t>
+        <w:t xml:space="preserve">: </w:t>
+      </w:r>
+      <w:proofErr w:type="spellStart"/>
+      <w:r>
+        <w:rPr>
+          <w:rFonts w:cstheme="minorHAnsi"/>
+          <w:lang w:val="en-US"/>
+        </w:rPr>
+        <w:t>Vizualisation</w:t>
+      </w:r>
+      <w:proofErr w:type="spellEnd"/>
+      <w:r>
+        <w:rPr>
+          <w:rFonts w:cstheme="minorHAnsi"/>
+          <w:lang w:val="en-US"/>
+        </w:rPr>
+        <w:t xml:space="preserve"> of CS Frequency Changes in the first 15s of Signal 22</w:t>
       </w:r>
     </w:p>
     <w:p>
@@ -1066,16 +1170,40 @@
       <w:r>
         <w:rPr>
           <w:rFonts w:cstheme="minorHAnsi"/>
-          <w:lang w:val="en-US"/>
-        </w:rPr>
-        <w:t xml:space="preserve">600Hz to 1000Hz </w:t>
-      </w:r>
-      <w:r>
-        <w:rPr>
-          <w:rFonts w:cstheme="minorHAnsi"/>
-          <w:lang w:val="en-US"/>
-        </w:rPr>
-        <w:t xml:space="preserve">(cf </w:t>
+          <w:highlight w:val="yellow"/>
+          <w:lang w:val="en-US"/>
+        </w:rPr>
+        <w:t>600Hz to 1000Hz</w:t>
+      </w:r>
+      <w:r>
+        <w:rPr>
+          <w:rFonts w:cstheme="minorHAnsi"/>
+          <w:lang w:val="en-US"/>
+        </w:rPr>
+        <w:t xml:space="preserve"> </w:t>
+      </w:r>
+      <w:r>
+        <w:rPr>
+          <w:rFonts w:cstheme="minorHAnsi"/>
+          <w:lang w:val="en-US"/>
+        </w:rPr>
+        <w:t>(</w:t>
+      </w:r>
+      <w:proofErr w:type="spellStart"/>
+      <w:r>
+        <w:rPr>
+          <w:rFonts w:cstheme="minorHAnsi"/>
+          <w:lang w:val="en-US"/>
+        </w:rPr>
+        <w:t>cf</w:t>
+      </w:r>
+      <w:proofErr w:type="spellEnd"/>
+      <w:r>
+        <w:rPr>
+          <w:rFonts w:cstheme="minorHAnsi"/>
+          <w:lang w:val="en-US"/>
+        </w:rPr>
+        <w:t xml:space="preserve"> </w:t>
       </w:r>
       <w:r>
         <w:rPr>
@@ -1109,9 +1237,9 @@
           <w:noProof/>
         </w:rPr>
         <w:drawing>
-          <wp:inline distT="0" distB="0" distL="0" distR="0" wp14:anchorId="7CFF4156" wp14:editId="677A7AF9">
-            <wp:extent cx="5753100" cy="3829050"/>
-            <wp:effectExtent l="0" t="0" r="0" b="0"/>
+          <wp:inline distT="0" distB="0" distL="0" distR="0" wp14:anchorId="7CFF4156" wp14:editId="5724BA02">
+            <wp:extent cx="4965700" cy="3304985"/>
+            <wp:effectExtent l="0" t="0" r="6350" b="0"/>
             <wp:docPr id="2" name="Image 2"/>
             <wp:cNvGraphicFramePr>
               <a:graphicFrameLocks xmlns:a="http://schemas.openxmlformats.org/drawingml/2006/main" noChangeAspect="1"/>
@@ -1126,7 +1254,7 @@
                     </pic:cNvPicPr>
                   </pic:nvPicPr>
                   <pic:blipFill>
-                    <a:blip r:embed="rId15">
+                    <a:blip r:embed="rId15" cstate="print">
                       <a:extLst>
                         <a:ext uri="{28A0092B-C50C-407E-A947-70E740481C1C}">
                           <a14:useLocalDpi xmlns:a14="http://schemas.microsoft.com/office/drawing/2010/main" val="0"/>
@@ -1141,7 +1269,7 @@
                   <pic:spPr bwMode="auto">
                     <a:xfrm>
                       <a:off x="0" y="0"/>
-                      <a:ext cx="5753100" cy="3829050"/>
+                      <a:ext cx="4975912" cy="3311782"/>
                     </a:xfrm>
                     <a:prstGeom prst="rect">
                       <a:avLst/>
@@ -1212,64 +1340,2453 @@
       </w:r>
       <w:r>
         <w:rPr>
-          <w:highlight w:val="lightGray"/>
-          <w:lang w:val="en-US"/>
-        </w:rPr>
-        <w:t>ADD CALCULATION OF THE THRESHOLDS</w:t>
-      </w:r>
-    </w:p>
-    <w:p>
-      <w:pPr>
-        <w:rPr>
-          <w:lang w:val="en-US"/>
-        </w:rPr>
-      </w:pPr>
-      <w:r>
-        <w:rPr>
-          <w:lang w:val="en-US"/>
-        </w:rPr>
-        <w:t>They are then tested thanks to K-fold Cross Validation.</w:t>
+          <w:highlight w:val="yellow"/>
+          <w:lang w:val="en-US"/>
+        </w:rPr>
+        <w:t xml:space="preserve">The power ratio average in the frequencies between the first and third quartile of the CS </w:t>
+      </w:r>
+      <w:r>
+        <w:rPr>
+          <w:highlight w:val="yellow"/>
+          <w:lang w:val="en-US"/>
+        </w:rPr>
+        <w:t xml:space="preserve">power spectrum </w:t>
+      </w:r>
+      <w:r>
+        <w:rPr>
+          <w:highlight w:val="yellow"/>
+          <w:lang w:val="en-US"/>
+        </w:rPr>
+        <w:t>will be used.</w:t>
       </w:r>
     </w:p>
     <w:p>
       <w:pPr>
         <w:pStyle w:val="Titre2"/>
-        <w:rPr>
-          <w:lang w:val="fr-FR"/>
-        </w:rPr>
-      </w:pPr>
-      <w:r>
-        <w:rPr>
-          <w:lang w:val="fr-FR"/>
-        </w:rPr>
+      </w:pPr>
+      <w:r>
         <w:lastRenderedPageBreak/>
-        <w:t>Cross validation</w:t>
-      </w:r>
-      <w:r>
-        <w:rPr>
-          <w:lang w:val="fr-FR"/>
-        </w:rPr>
-        <w:t xml:space="preserve"> (A mettre d</w:t>
-      </w:r>
-      <w:r>
-        <w:rPr>
-          <w:lang w:val="fr-FR"/>
-        </w:rPr>
-        <w:t>ans discussion + Machine Learning</w:t>
+        <w:t xml:space="preserve">Threshold Establishing </w:t>
+      </w:r>
+    </w:p>
+    <w:p>
+      <w:pPr>
+        <w:jc w:val="both"/>
+        <w:rPr>
+          <w:rFonts w:cstheme="minorHAnsi"/>
+          <w:color w:val="000000"/>
+          <w:shd w:val="clear" w:color="auto" w:fill="FFFFFF"/>
+          <w:lang w:val="en-US"/>
+        </w:rPr>
+      </w:pPr>
+      <w:r>
+        <w:rPr>
+          <w:rFonts w:cstheme="minorHAnsi"/>
+          <w:lang w:val="en-US"/>
+        </w:rPr>
+        <w:t>In the interest of time and efficiency</w:t>
+      </w:r>
+      <w:r>
+        <w:rPr>
+          <w:rFonts w:cstheme="minorHAnsi"/>
+          <w:lang w:val="en-US"/>
+        </w:rPr>
+        <w:t xml:space="preserve">, </w:t>
+      </w:r>
+      <w:r>
+        <w:rPr>
+          <w:rFonts w:cstheme="minorHAnsi"/>
+          <w:color w:val="000000"/>
+          <w:shd w:val="clear" w:color="auto" w:fill="FFFFFF"/>
+          <w:lang w:val="en-US"/>
+        </w:rPr>
+        <w:t xml:space="preserve">the </w:t>
+      </w:r>
+      <w:r>
+        <w:rPr>
+          <w:rFonts w:cstheme="minorHAnsi"/>
+          <w:color w:val="000000"/>
+          <w:shd w:val="clear" w:color="auto" w:fill="FFFFFF"/>
+          <w:lang w:val="en-US"/>
+        </w:rPr>
+        <w:t xml:space="preserve">Receiver Operating Characteristic (ROC) curve </w:t>
+      </w:r>
+      <w:r>
+        <w:rPr>
+          <w:rFonts w:cstheme="minorHAnsi"/>
+          <w:color w:val="000000"/>
+          <w:shd w:val="clear" w:color="auto" w:fill="FFFFFF"/>
+          <w:lang w:val="en-US"/>
+        </w:rPr>
+        <w:t xml:space="preserve">was used to find a correct threshold. </w:t>
+      </w:r>
+      <w:r>
+        <w:rPr>
+          <w:rFonts w:cstheme="minorHAnsi"/>
+          <w:color w:val="000000"/>
+          <w:shd w:val="clear" w:color="auto" w:fill="FFFFFF"/>
+          <w:lang w:val="en-US"/>
+        </w:rPr>
+        <w:t>It</w:t>
+      </w:r>
+      <w:r>
+        <w:rPr>
+          <w:rFonts w:cstheme="minorHAnsi"/>
+          <w:color w:val="000000"/>
+          <w:shd w:val="clear" w:color="auto" w:fill="FFFFFF"/>
+          <w:lang w:val="en-US"/>
+        </w:rPr>
+        <w:t xml:space="preserve"> is a fundamental tool for diagnostic test evaluation</w:t>
+      </w:r>
+      <w:r>
+        <w:rPr>
+          <w:rFonts w:cstheme="minorHAnsi"/>
+          <w:color w:val="000000"/>
+          <w:shd w:val="clear" w:color="auto" w:fill="FFFFFF"/>
+          <w:lang w:val="en-US"/>
+        </w:rPr>
+        <w:t xml:space="preserve"> as well as classifier decision. In this case, </w:t>
+      </w:r>
+      <w:r>
+        <w:rPr>
+          <w:rFonts w:cstheme="minorHAnsi"/>
+          <w:color w:val="000000"/>
+          <w:shd w:val="clear" w:color="auto" w:fill="FFFFFF"/>
+          <w:lang w:val="en-US"/>
+        </w:rPr>
+        <w:t xml:space="preserve">only </w:t>
+      </w:r>
+      <w:r>
+        <w:rPr>
+          <w:rFonts w:cstheme="minorHAnsi"/>
+          <w:color w:val="000000"/>
+          <w:shd w:val="clear" w:color="auto" w:fill="FFFFFF"/>
+          <w:lang w:val="en-US"/>
+        </w:rPr>
+        <w:t>one classifier is employed</w:t>
+      </w:r>
+      <w:r>
+        <w:rPr>
+          <w:rFonts w:cstheme="minorHAnsi"/>
+          <w:color w:val="000000"/>
+          <w:shd w:val="clear" w:color="auto" w:fill="FFFFFF"/>
+          <w:lang w:val="en-US"/>
+        </w:rPr>
+        <w:t xml:space="preserve"> (“&gt;”)</w:t>
+      </w:r>
+      <w:r>
+        <w:rPr>
+          <w:rFonts w:cstheme="minorHAnsi"/>
+          <w:color w:val="000000"/>
+          <w:shd w:val="clear" w:color="auto" w:fill="FFFFFF"/>
+          <w:lang w:val="en-US"/>
+        </w:rPr>
+        <w:t>, making the ROC curve</w:t>
+      </w:r>
+      <w:r>
+        <w:rPr>
+          <w:rFonts w:cstheme="minorHAnsi"/>
+          <w:color w:val="000000"/>
+          <w:shd w:val="clear" w:color="auto" w:fill="FFFFFF"/>
+          <w:lang w:val="en-US"/>
+        </w:rPr>
+        <w:t xml:space="preserve"> </w:t>
+      </w:r>
+      <w:r>
+        <w:rPr>
+          <w:rFonts w:cstheme="minorHAnsi"/>
+          <w:color w:val="000000"/>
+          <w:shd w:val="clear" w:color="auto" w:fill="FFFFFF"/>
+          <w:lang w:val="en-US"/>
+        </w:rPr>
+        <w:t>useful for threshold determining</w:t>
+      </w:r>
+      <w:r>
+        <w:rPr>
+          <w:rFonts w:cstheme="minorHAnsi"/>
+          <w:color w:val="000000"/>
+          <w:shd w:val="clear" w:color="auto" w:fill="FFFFFF"/>
+          <w:lang w:val="en-US"/>
+        </w:rPr>
+        <w:t xml:space="preserve"> </w:t>
+      </w:r>
+      <w:r>
+        <w:rPr>
+          <w:rFonts w:cstheme="minorHAnsi"/>
+          <w:color w:val="000000"/>
+          <w:highlight w:val="yellow"/>
+          <w:shd w:val="clear" w:color="auto" w:fill="FFFFFF"/>
+          <w:lang w:val="en-US"/>
+        </w:rPr>
+        <w:t>only</w:t>
+      </w:r>
+      <w:r>
+        <w:rPr>
+          <w:rFonts w:cstheme="minorHAnsi"/>
+          <w:color w:val="000000"/>
+          <w:shd w:val="clear" w:color="auto" w:fill="FFFFFF"/>
+          <w:lang w:val="en-US"/>
+        </w:rPr>
+        <w:t xml:space="preserve">.  </w:t>
+      </w:r>
+    </w:p>
+    <w:p>
+      <w:pPr>
+        <w:jc w:val="both"/>
+        <w:rPr>
+          <w:rFonts w:cstheme="minorHAnsi"/>
+          <w:color w:val="000000"/>
+          <w:shd w:val="clear" w:color="auto" w:fill="FFFFFF"/>
+          <w:lang w:val="en-US"/>
+        </w:rPr>
+      </w:pPr>
+      <w:r>
+        <w:rPr>
+          <w:rFonts w:cstheme="minorHAnsi"/>
+          <w:color w:val="000000"/>
+          <w:shd w:val="clear" w:color="auto" w:fill="FFFFFF"/>
+          <w:lang w:val="en-US"/>
+        </w:rPr>
+        <w:t>This method</w:t>
+      </w:r>
+      <w:r>
+        <w:rPr>
+          <w:rFonts w:cstheme="minorHAnsi"/>
+          <w:color w:val="000000"/>
+          <w:shd w:val="clear" w:color="auto" w:fill="FFFFFF"/>
+          <w:lang w:val="en-US"/>
+        </w:rPr>
+        <w:t xml:space="preserve"> tells how the model is right or wrong, based on </w:t>
+      </w:r>
+      <w:r>
+        <w:rPr>
+          <w:rFonts w:cstheme="minorHAnsi"/>
+          <w:color w:val="000000"/>
+          <w:shd w:val="clear" w:color="auto" w:fill="FFFFFF"/>
+          <w:lang w:val="en-US"/>
+        </w:rPr>
+        <w:t>s</w:t>
+      </w:r>
+      <w:r>
+        <w:rPr>
+          <w:rFonts w:cstheme="minorHAnsi"/>
+          <w:color w:val="000000"/>
+          <w:shd w:val="clear" w:color="auto" w:fill="FFFFFF"/>
+          <w:lang w:val="en-US"/>
+        </w:rPr>
+        <w:t xml:space="preserve">ensitivity and </w:t>
+      </w:r>
+      <w:r>
+        <w:rPr>
+          <w:rFonts w:cstheme="minorHAnsi"/>
+          <w:color w:val="000000"/>
+          <w:shd w:val="clear" w:color="auto" w:fill="FFFFFF"/>
+          <w:lang w:val="en-US"/>
+        </w:rPr>
+        <w:t>s</w:t>
+      </w:r>
+      <w:r>
+        <w:rPr>
+          <w:rFonts w:cstheme="minorHAnsi"/>
+          <w:color w:val="000000"/>
+          <w:shd w:val="clear" w:color="auto" w:fill="FFFFFF"/>
+          <w:lang w:val="en-US"/>
+        </w:rPr>
+        <w:t xml:space="preserve">pecificity. </w:t>
+      </w:r>
+      <w:r>
+        <w:rPr>
+          <w:rFonts w:cstheme="minorHAnsi"/>
+          <w:color w:val="000000"/>
+          <w:shd w:val="clear" w:color="auto" w:fill="FFFFFF"/>
+          <w:lang w:val="en-US"/>
+        </w:rPr>
+        <w:t xml:space="preserve">These two </w:t>
+      </w:r>
+      <w:r>
+        <w:rPr>
+          <w:rFonts w:cstheme="minorHAnsi"/>
+          <w:color w:val="000000"/>
+          <w:shd w:val="clear" w:color="auto" w:fill="FFFFFF"/>
+          <w:lang w:val="en-US"/>
+        </w:rPr>
+        <w:t>probabilities</w:t>
+      </w:r>
+      <w:r>
+        <w:rPr>
+          <w:rFonts w:cstheme="minorHAnsi"/>
+          <w:color w:val="000000"/>
+          <w:shd w:val="clear" w:color="auto" w:fill="FFFFFF"/>
+          <w:lang w:val="en-US"/>
+        </w:rPr>
+        <w:t xml:space="preserve"> are computed </w:t>
+      </w:r>
+      <w:r>
+        <w:rPr>
+          <w:rFonts w:cstheme="minorHAnsi"/>
+          <w:color w:val="000000"/>
+          <w:shd w:val="clear" w:color="auto" w:fill="FFFFFF"/>
+          <w:lang w:val="en-US"/>
+        </w:rPr>
+        <w:t>thanks to the possible outcomes</w:t>
+      </w:r>
+      <w:r>
+        <w:rPr>
+          <w:rFonts w:cstheme="minorHAnsi"/>
+          <w:color w:val="000000"/>
+          <w:shd w:val="clear" w:color="auto" w:fill="FFFFFF"/>
+          <w:lang w:val="en-US"/>
+        </w:rPr>
+        <w:t xml:space="preserve">, summarized in the table </w:t>
+      </w:r>
+      <w:r>
+        <w:rPr>
+          <w:rFonts w:cstheme="minorHAnsi"/>
+          <w:color w:val="000000"/>
+          <w:highlight w:val="darkCyan"/>
+          <w:shd w:val="clear" w:color="auto" w:fill="FFFFFF"/>
+          <w:lang w:val="en-US"/>
+        </w:rPr>
+        <w:t>…</w:t>
+      </w:r>
+      <w:r>
+        <w:rPr>
+          <w:rFonts w:cstheme="minorHAnsi"/>
+          <w:color w:val="000000"/>
+          <w:shd w:val="clear" w:color="auto" w:fill="FFFFFF"/>
+          <w:lang w:val="en-US"/>
+        </w:rPr>
+        <w:t xml:space="preserve"> below.</w:t>
+      </w:r>
+      <w:r>
+        <w:rPr>
+          <w:rFonts w:cstheme="minorHAnsi"/>
+          <w:color w:val="000000"/>
+          <w:shd w:val="clear" w:color="auto" w:fill="FFFFFF"/>
+          <w:lang w:val="en-US"/>
+        </w:rPr>
+        <w:t xml:space="preserve"> </w:t>
+      </w:r>
+    </w:p>
+    <w:tbl>
+      <w:tblPr>
+        <w:tblStyle w:val="Grilledutableau"/>
+        <w:tblW w:w="0" w:type="auto"/>
+        <w:tblLook w:val="04A0" w:firstRow="1" w:lastRow="0" w:firstColumn="1" w:lastColumn="0" w:noHBand="0" w:noVBand="1"/>
+      </w:tblPr>
+      <w:tblGrid>
+        <w:gridCol w:w="3020"/>
+        <w:gridCol w:w="3021"/>
+        <w:gridCol w:w="3021"/>
+      </w:tblGrid>
+      <w:tr>
+        <w:tc>
+          <w:tcPr>
+            <w:tcW w:w="9062" w:type="dxa"/>
+            <w:gridSpan w:val="3"/>
+            <w:vAlign w:val="center"/>
+          </w:tcPr>
+          <w:p>
+            <w:pPr>
+              <w:jc w:val="center"/>
+              <w:rPr>
+                <w:rFonts w:ascii="Roboto" w:hAnsi="Roboto"/>
+                <w:color w:val="000000"/>
+                <w:shd w:val="clear" w:color="auto" w:fill="FFFFFF"/>
+                <w:lang w:val="en-US"/>
+              </w:rPr>
+            </w:pPr>
+            <w:r>
+              <w:rPr>
+                <w:rFonts w:ascii="Roboto" w:hAnsi="Roboto"/>
+                <w:color w:val="000000"/>
+                <w:shd w:val="clear" w:color="auto" w:fill="FFFFFF"/>
+                <w:lang w:val="en-US"/>
+              </w:rPr>
+              <w:t>CRYING</w:t>
+            </w:r>
+          </w:p>
+        </w:tc>
+      </w:tr>
+      <w:tr>
+        <w:tc>
+          <w:tcPr>
+            <w:tcW w:w="3020" w:type="dxa"/>
+            <w:vAlign w:val="center"/>
+          </w:tcPr>
+          <w:p>
+            <w:pPr>
+              <w:jc w:val="center"/>
+              <w:rPr>
+                <w:rFonts w:ascii="Roboto" w:hAnsi="Roboto"/>
+                <w:color w:val="000000"/>
+                <w:shd w:val="clear" w:color="auto" w:fill="FFFFFF"/>
+                <w:lang w:val="en-US"/>
+              </w:rPr>
+            </w:pPr>
+          </w:p>
+        </w:tc>
+        <w:tc>
+          <w:tcPr>
+            <w:tcW w:w="3021" w:type="dxa"/>
+            <w:vAlign w:val="center"/>
+          </w:tcPr>
+          <w:p>
+            <w:pPr>
+              <w:jc w:val="center"/>
+              <w:rPr>
+                <w:rFonts w:cstheme="minorHAnsi"/>
+                <w:b/>
+                <w:bCs/>
+                <w:color w:val="000000"/>
+                <w:shd w:val="clear" w:color="auto" w:fill="FFFFFF"/>
+                <w:lang w:val="en-US"/>
+              </w:rPr>
+            </w:pPr>
+            <w:r>
+              <w:rPr>
+                <w:rFonts w:cstheme="minorHAnsi"/>
+                <w:b/>
+                <w:bCs/>
+                <w:color w:val="000000"/>
+                <w:shd w:val="clear" w:color="auto" w:fill="FFFFFF"/>
+                <w:lang w:val="en-US"/>
+              </w:rPr>
+              <w:t>Present</w:t>
+            </w:r>
+          </w:p>
+          <w:p>
+            <w:pPr>
+              <w:jc w:val="center"/>
+              <w:rPr>
+                <w:rFonts w:ascii="Roboto" w:hAnsi="Roboto"/>
+                <w:i/>
+                <w:iCs/>
+                <w:color w:val="000000"/>
+                <w:shd w:val="clear" w:color="auto" w:fill="FFFFFF"/>
+                <w:lang w:val="en-US"/>
+              </w:rPr>
+            </w:pPr>
+            <w:r>
+              <w:rPr>
+                <w:rFonts w:ascii="Courier New" w:hAnsi="Courier New" w:cs="Courier New"/>
+                <w:color w:val="4472C4" w:themeColor="accent1"/>
+                <w:shd w:val="clear" w:color="auto" w:fill="FFFFFF"/>
+                <w:lang w:val="en-US"/>
+              </w:rPr>
+              <w:t>Actual CS</w:t>
+            </w:r>
+          </w:p>
+        </w:tc>
+        <w:tc>
+          <w:tcPr>
+            <w:tcW w:w="3021" w:type="dxa"/>
+            <w:vAlign w:val="center"/>
+          </w:tcPr>
+          <w:p>
+            <w:pPr>
+              <w:jc w:val="center"/>
+              <w:rPr>
+                <w:rFonts w:cstheme="minorHAnsi"/>
+                <w:b/>
+                <w:bCs/>
+                <w:color w:val="000000"/>
+                <w:shd w:val="clear" w:color="auto" w:fill="FFFFFF"/>
+                <w:lang w:val="en-US"/>
+              </w:rPr>
+            </w:pPr>
+            <w:r>
+              <w:rPr>
+                <w:rFonts w:cstheme="minorHAnsi"/>
+                <w:b/>
+                <w:bCs/>
+                <w:color w:val="000000"/>
+                <w:shd w:val="clear" w:color="auto" w:fill="FFFFFF"/>
+                <w:lang w:val="en-US"/>
+              </w:rPr>
+              <w:t>Absent</w:t>
+            </w:r>
+          </w:p>
+          <w:p>
+            <w:pPr>
+              <w:jc w:val="center"/>
+              <w:rPr>
+                <w:rFonts w:ascii="Roboto" w:hAnsi="Roboto"/>
+                <w:i/>
+                <w:iCs/>
+                <w:color w:val="000000"/>
+                <w:shd w:val="clear" w:color="auto" w:fill="FFFFFF"/>
+                <w:lang w:val="en-US"/>
+              </w:rPr>
+            </w:pPr>
+            <w:r>
+              <w:rPr>
+                <w:rFonts w:ascii="Courier New" w:hAnsi="Courier New" w:cs="Courier New"/>
+                <w:color w:val="4472C4" w:themeColor="accent1"/>
+                <w:shd w:val="clear" w:color="auto" w:fill="FFFFFF"/>
+                <w:lang w:val="en-US"/>
+              </w:rPr>
+              <w:t>Actual NCS</w:t>
+            </w:r>
+          </w:p>
+        </w:tc>
+      </w:tr>
+      <w:tr>
+        <w:tc>
+          <w:tcPr>
+            <w:tcW w:w="3020" w:type="dxa"/>
+            <w:vAlign w:val="center"/>
+          </w:tcPr>
+          <w:p>
+            <w:pPr>
+              <w:jc w:val="center"/>
+              <w:rPr>
+                <w:rFonts w:cstheme="minorHAnsi"/>
+                <w:b/>
+                <w:bCs/>
+                <w:color w:val="000000"/>
+                <w:shd w:val="clear" w:color="auto" w:fill="FFFFFF"/>
+                <w:lang w:val="en-US"/>
+              </w:rPr>
+            </w:pPr>
+            <w:r>
+              <w:rPr>
+                <w:rFonts w:cstheme="minorHAnsi"/>
+                <w:b/>
+                <w:bCs/>
+                <w:color w:val="000000"/>
+                <w:shd w:val="clear" w:color="auto" w:fill="FFFFFF"/>
+                <w:lang w:val="en-US"/>
+              </w:rPr>
+              <w:t>Positive</w:t>
+            </w:r>
+          </w:p>
+          <w:p>
+            <w:pPr>
+              <w:jc w:val="center"/>
+              <w:rPr>
+                <w:rFonts w:ascii="Courier New" w:hAnsi="Courier New" w:cs="Courier New"/>
+                <w:color w:val="000000"/>
+                <w:shd w:val="clear" w:color="auto" w:fill="FFFFFF"/>
+                <w:lang w:val="en-US"/>
+              </w:rPr>
+            </w:pPr>
+            <w:r>
+              <w:rPr>
+                <w:rFonts w:ascii="Courier New" w:hAnsi="Courier New" w:cs="Courier New"/>
+                <w:color w:val="7030A0"/>
+                <w:shd w:val="clear" w:color="auto" w:fill="FFFFFF"/>
+                <w:lang w:val="en-US"/>
+              </w:rPr>
+              <w:t>Predicted CS</w:t>
+            </w:r>
+          </w:p>
+        </w:tc>
+        <w:tc>
+          <w:tcPr>
+            <w:tcW w:w="3021" w:type="dxa"/>
+            <w:vAlign w:val="center"/>
+          </w:tcPr>
+          <w:p>
+            <w:pPr>
+              <w:jc w:val="center"/>
+              <w:rPr>
+                <w:rFonts w:cstheme="minorHAnsi"/>
+                <w:color w:val="000000"/>
+                <w:shd w:val="clear" w:color="auto" w:fill="FFFFFF"/>
+                <w:lang w:val="en-US"/>
+              </w:rPr>
+            </w:pPr>
+            <w:r>
+              <w:rPr>
+                <w:rFonts w:cstheme="minorHAnsi"/>
+                <w:color w:val="000000"/>
+                <w:shd w:val="clear" w:color="auto" w:fill="FFFFFF"/>
+                <w:lang w:val="en-US"/>
+              </w:rPr>
+              <w:t>True Positive (TP)</w:t>
+            </w:r>
+          </w:p>
+          <w:p>
+            <w:pPr>
+              <w:jc w:val="center"/>
+              <w:rPr>
+                <w:rFonts w:ascii="Roboto" w:hAnsi="Roboto"/>
+                <w:color w:val="000000"/>
+                <w:shd w:val="clear" w:color="auto" w:fill="FFFFFF"/>
+                <w:lang w:val="en-US"/>
+              </w:rPr>
+            </w:pPr>
+            <w:r>
+              <w:rPr>
+                <w:rFonts w:ascii="Courier New" w:hAnsi="Courier New" w:cs="Courier New"/>
+                <w:color w:val="4472C4" w:themeColor="accent1"/>
+                <w:shd w:val="clear" w:color="auto" w:fill="FFFFFF"/>
+                <w:lang w:val="en-US"/>
+              </w:rPr>
+              <w:t>CS</w:t>
+            </w:r>
+            <w:r>
+              <w:rPr>
+                <w:rFonts w:ascii="Courier New" w:hAnsi="Courier New" w:cs="Courier New"/>
+                <w:color w:val="000000"/>
+                <w:shd w:val="clear" w:color="auto" w:fill="FFFFFF"/>
+                <w:lang w:val="en-US"/>
+              </w:rPr>
+              <w:t>/</w:t>
+            </w:r>
+            <w:r>
+              <w:rPr>
+                <w:rFonts w:ascii="Courier New" w:hAnsi="Courier New" w:cs="Courier New"/>
+                <w:color w:val="7030A0"/>
+                <w:shd w:val="clear" w:color="auto" w:fill="FFFFFF"/>
+                <w:lang w:val="en-US"/>
+              </w:rPr>
+              <w:t>CS</w:t>
+            </w:r>
+          </w:p>
+        </w:tc>
+        <w:tc>
+          <w:tcPr>
+            <w:tcW w:w="3021" w:type="dxa"/>
+            <w:vAlign w:val="center"/>
+          </w:tcPr>
+          <w:p>
+            <w:pPr>
+              <w:jc w:val="center"/>
+              <w:rPr>
+                <w:rFonts w:cstheme="minorHAnsi"/>
+                <w:color w:val="000000"/>
+                <w:shd w:val="clear" w:color="auto" w:fill="FFFFFF"/>
+                <w:lang w:val="en-US"/>
+              </w:rPr>
+            </w:pPr>
+            <w:r>
+              <w:rPr>
+                <w:rFonts w:cstheme="minorHAnsi"/>
+                <w:color w:val="000000"/>
+                <w:shd w:val="clear" w:color="auto" w:fill="FFFFFF"/>
+                <w:lang w:val="en-US"/>
+              </w:rPr>
+              <w:t>False Positive (FP)</w:t>
+            </w:r>
+          </w:p>
+          <w:p>
+            <w:pPr>
+              <w:jc w:val="center"/>
+              <w:rPr>
+                <w:rFonts w:ascii="Roboto" w:hAnsi="Roboto"/>
+                <w:color w:val="000000"/>
+                <w:shd w:val="clear" w:color="auto" w:fill="FFFFFF"/>
+                <w:lang w:val="en-US"/>
+              </w:rPr>
+            </w:pPr>
+            <w:r>
+              <w:rPr>
+                <w:rFonts w:ascii="Courier New" w:hAnsi="Courier New" w:cs="Courier New"/>
+                <w:color w:val="4472C4" w:themeColor="accent1"/>
+                <w:shd w:val="clear" w:color="auto" w:fill="FFFFFF"/>
+                <w:lang w:val="en-US"/>
+              </w:rPr>
+              <w:t>NCS</w:t>
+            </w:r>
+            <w:r>
+              <w:rPr>
+                <w:rFonts w:ascii="Courier New" w:hAnsi="Courier New" w:cs="Courier New"/>
+                <w:color w:val="000000"/>
+                <w:shd w:val="clear" w:color="auto" w:fill="FFFFFF"/>
+                <w:lang w:val="en-US"/>
+              </w:rPr>
+              <w:t>/</w:t>
+            </w:r>
+            <w:r>
+              <w:rPr>
+                <w:rFonts w:ascii="Courier New" w:hAnsi="Courier New" w:cs="Courier New"/>
+                <w:color w:val="7030A0"/>
+                <w:shd w:val="clear" w:color="auto" w:fill="FFFFFF"/>
+                <w:lang w:val="en-US"/>
+              </w:rPr>
+              <w:t>CS</w:t>
+            </w:r>
+          </w:p>
+        </w:tc>
+      </w:tr>
+      <w:tr>
+        <w:tc>
+          <w:tcPr>
+            <w:tcW w:w="3020" w:type="dxa"/>
+            <w:vAlign w:val="center"/>
+          </w:tcPr>
+          <w:p>
+            <w:pPr>
+              <w:jc w:val="center"/>
+              <w:rPr>
+                <w:rFonts w:cstheme="minorHAnsi"/>
+                <w:b/>
+                <w:bCs/>
+                <w:color w:val="000000"/>
+                <w:shd w:val="clear" w:color="auto" w:fill="FFFFFF"/>
+                <w:lang w:val="en-US"/>
+              </w:rPr>
+            </w:pPr>
+            <w:r>
+              <w:rPr>
+                <w:rFonts w:cstheme="minorHAnsi"/>
+                <w:b/>
+                <w:bCs/>
+                <w:color w:val="000000"/>
+                <w:shd w:val="clear" w:color="auto" w:fill="FFFFFF"/>
+                <w:lang w:val="en-US"/>
+              </w:rPr>
+              <w:t>Negative</w:t>
+            </w:r>
+          </w:p>
+          <w:p>
+            <w:pPr>
+              <w:jc w:val="center"/>
+              <w:rPr>
+                <w:rFonts w:ascii="Courier New" w:hAnsi="Courier New" w:cs="Courier New"/>
+                <w:color w:val="000000"/>
+                <w:shd w:val="clear" w:color="auto" w:fill="FFFFFF"/>
+                <w:lang w:val="en-US"/>
+              </w:rPr>
+            </w:pPr>
+            <w:r>
+              <w:rPr>
+                <w:rFonts w:ascii="Courier New" w:hAnsi="Courier New" w:cs="Courier New"/>
+                <w:color w:val="7030A0"/>
+                <w:shd w:val="clear" w:color="auto" w:fill="FFFFFF"/>
+                <w:lang w:val="en-US"/>
+              </w:rPr>
+              <w:t>Predicted NCS</w:t>
+            </w:r>
+          </w:p>
+        </w:tc>
+        <w:tc>
+          <w:tcPr>
+            <w:tcW w:w="3021" w:type="dxa"/>
+            <w:vAlign w:val="center"/>
+          </w:tcPr>
+          <w:p>
+            <w:pPr>
+              <w:jc w:val="center"/>
+              <w:rPr>
+                <w:rFonts w:cstheme="minorHAnsi"/>
+                <w:color w:val="000000"/>
+                <w:shd w:val="clear" w:color="auto" w:fill="FFFFFF"/>
+                <w:lang w:val="en-US"/>
+              </w:rPr>
+            </w:pPr>
+            <w:r>
+              <w:rPr>
+                <w:rFonts w:cstheme="minorHAnsi"/>
+                <w:color w:val="000000"/>
+                <w:shd w:val="clear" w:color="auto" w:fill="FFFFFF"/>
+                <w:lang w:val="en-US"/>
+              </w:rPr>
+              <w:t>False Negative (FN)</w:t>
+            </w:r>
+          </w:p>
+          <w:p>
+            <w:pPr>
+              <w:jc w:val="center"/>
+              <w:rPr>
+                <w:rFonts w:ascii="Roboto" w:hAnsi="Roboto"/>
+                <w:color w:val="000000"/>
+                <w:shd w:val="clear" w:color="auto" w:fill="FFFFFF"/>
+                <w:lang w:val="en-US"/>
+              </w:rPr>
+            </w:pPr>
+            <w:r>
+              <w:rPr>
+                <w:rFonts w:ascii="Courier New" w:hAnsi="Courier New" w:cs="Courier New"/>
+                <w:color w:val="4472C4" w:themeColor="accent1"/>
+                <w:shd w:val="clear" w:color="auto" w:fill="FFFFFF"/>
+                <w:lang w:val="en-US"/>
+              </w:rPr>
+              <w:t>CS</w:t>
+            </w:r>
+            <w:r>
+              <w:rPr>
+                <w:rFonts w:ascii="Courier New" w:hAnsi="Courier New" w:cs="Courier New"/>
+                <w:color w:val="000000"/>
+                <w:shd w:val="clear" w:color="auto" w:fill="FFFFFF"/>
+                <w:lang w:val="en-US"/>
+              </w:rPr>
+              <w:t>/</w:t>
+            </w:r>
+            <w:r>
+              <w:rPr>
+                <w:rFonts w:ascii="Courier New" w:hAnsi="Courier New" w:cs="Courier New"/>
+                <w:color w:val="7030A0"/>
+                <w:shd w:val="clear" w:color="auto" w:fill="FFFFFF"/>
+                <w:lang w:val="en-US"/>
+              </w:rPr>
+              <w:t>NCS</w:t>
+            </w:r>
+          </w:p>
+        </w:tc>
+        <w:tc>
+          <w:tcPr>
+            <w:tcW w:w="3021" w:type="dxa"/>
+            <w:vAlign w:val="center"/>
+          </w:tcPr>
+          <w:p>
+            <w:pPr>
+              <w:jc w:val="center"/>
+              <w:rPr>
+                <w:rFonts w:cstheme="minorHAnsi"/>
+                <w:color w:val="000000"/>
+                <w:shd w:val="clear" w:color="auto" w:fill="FFFFFF"/>
+                <w:lang w:val="en-US"/>
+              </w:rPr>
+            </w:pPr>
+            <w:r>
+              <w:rPr>
+                <w:rFonts w:cstheme="minorHAnsi"/>
+                <w:color w:val="000000"/>
+                <w:shd w:val="clear" w:color="auto" w:fill="FFFFFF"/>
+                <w:lang w:val="en-US"/>
+              </w:rPr>
+              <w:t>True Negative (TN)</w:t>
+            </w:r>
+          </w:p>
+          <w:p>
+            <w:pPr>
+              <w:jc w:val="center"/>
+              <w:rPr>
+                <w:rFonts w:ascii="Roboto" w:hAnsi="Roboto"/>
+                <w:color w:val="000000"/>
+                <w:shd w:val="clear" w:color="auto" w:fill="FFFFFF"/>
+                <w:lang w:val="en-US"/>
+              </w:rPr>
+            </w:pPr>
+            <w:r>
+              <w:rPr>
+                <w:rFonts w:ascii="Courier New" w:hAnsi="Courier New" w:cs="Courier New"/>
+                <w:color w:val="4472C4" w:themeColor="accent1"/>
+                <w:shd w:val="clear" w:color="auto" w:fill="FFFFFF"/>
+                <w:lang w:val="en-US"/>
+              </w:rPr>
+              <w:t>NCS</w:t>
+            </w:r>
+            <w:r>
+              <w:rPr>
+                <w:rFonts w:ascii="Courier New" w:hAnsi="Courier New" w:cs="Courier New"/>
+                <w:color w:val="000000"/>
+                <w:shd w:val="clear" w:color="auto" w:fill="FFFFFF"/>
+                <w:lang w:val="en-US"/>
+              </w:rPr>
+              <w:t>/</w:t>
+            </w:r>
+            <w:r>
+              <w:rPr>
+                <w:rFonts w:ascii="Courier New" w:hAnsi="Courier New" w:cs="Courier New"/>
+                <w:color w:val="7030A0"/>
+                <w:shd w:val="clear" w:color="auto" w:fill="FFFFFF"/>
+                <w:lang w:val="en-US"/>
+              </w:rPr>
+              <w:t>CS</w:t>
+            </w:r>
+          </w:p>
+        </w:tc>
+      </w:tr>
+    </w:tbl>
+    <w:p>
+      <w:pPr>
+        <w:rPr>
+          <w:rFonts w:cstheme="minorHAnsi"/>
+          <w:i/>
+          <w:iCs/>
+          <w:color w:val="000000"/>
+          <w:shd w:val="clear" w:color="auto" w:fill="FFFFFF"/>
+          <w:lang w:val="en-US"/>
+        </w:rPr>
+      </w:pPr>
+      <w:proofErr w:type="spellStart"/>
+      <w:r>
+        <w:rPr>
+          <w:rFonts w:cstheme="minorHAnsi"/>
+          <w:i/>
+          <w:iCs/>
+          <w:color w:val="000000"/>
+          <w:highlight w:val="darkCyan"/>
+          <w:shd w:val="clear" w:color="auto" w:fill="FFFFFF"/>
+          <w:lang w:val="en-US"/>
+        </w:rPr>
+        <w:t>Mettre</w:t>
+      </w:r>
+      <w:proofErr w:type="spellEnd"/>
+      <w:r>
+        <w:rPr>
+          <w:rFonts w:cstheme="minorHAnsi"/>
+          <w:i/>
+          <w:iCs/>
+          <w:color w:val="000000"/>
+          <w:highlight w:val="darkCyan"/>
+          <w:shd w:val="clear" w:color="auto" w:fill="FFFFFF"/>
+          <w:lang w:val="en-US"/>
+        </w:rPr>
+        <w:t xml:space="preserve"> </w:t>
+      </w:r>
+      <w:proofErr w:type="spellStart"/>
+      <w:r>
+        <w:rPr>
+          <w:rFonts w:cstheme="minorHAnsi"/>
+          <w:i/>
+          <w:iCs/>
+          <w:color w:val="000000"/>
+          <w:highlight w:val="darkCyan"/>
+          <w:shd w:val="clear" w:color="auto" w:fill="FFFFFF"/>
+          <w:lang w:val="en-US"/>
+        </w:rPr>
+        <w:t>légende</w:t>
+      </w:r>
+      <w:proofErr w:type="spellEnd"/>
+    </w:p>
+    <w:p>
+      <w:pPr>
+        <w:jc w:val="both"/>
+        <w:rPr>
+          <w:rFonts w:cstheme="minorHAnsi"/>
+          <w:lang w:val="en-US"/>
+        </w:rPr>
+      </w:pPr>
+      <w:r>
+        <w:rPr>
+          <w:rFonts w:cstheme="minorHAnsi"/>
+          <w:lang w:val="en-US"/>
+        </w:rPr>
+        <w:t>The s</w:t>
+      </w:r>
+      <w:r>
+        <w:rPr>
+          <w:rFonts w:cstheme="minorHAnsi"/>
+          <w:lang w:val="en-US"/>
+        </w:rPr>
+        <w:t>ensitivity</w:t>
+      </w:r>
+      <w:r>
+        <w:rPr>
+          <w:rFonts w:cstheme="minorHAnsi"/>
+          <w:lang w:val="en-US"/>
+        </w:rPr>
+        <w:t xml:space="preserve"> is the </w:t>
+      </w:r>
+      <w:r>
+        <w:rPr>
+          <w:rFonts w:cstheme="minorHAnsi"/>
+          <w:lang w:val="en-US"/>
+        </w:rPr>
+        <w:t>probability that a test result will be positive</w:t>
+      </w:r>
+      <w:r>
+        <w:rPr>
+          <w:rFonts w:cstheme="minorHAnsi"/>
+          <w:lang w:val="en-US"/>
+        </w:rPr>
+        <w:t xml:space="preserve"> (</w:t>
+      </w:r>
+      <w:proofErr w:type="spellStart"/>
+      <w:r>
+        <w:rPr>
+          <w:rFonts w:cstheme="minorHAnsi"/>
+          <w:lang w:val="en-US"/>
+        </w:rPr>
+        <w:t>ie</w:t>
+      </w:r>
+      <w:proofErr w:type="spellEnd"/>
+      <w:r>
+        <w:rPr>
+          <w:rFonts w:cstheme="minorHAnsi"/>
+          <w:lang w:val="en-US"/>
+        </w:rPr>
+        <w:t xml:space="preserve"> </w:t>
+      </w:r>
+      <w:r>
+        <w:rPr>
+          <w:rFonts w:cstheme="minorHAnsi"/>
+          <w:lang w:val="en-US"/>
+        </w:rPr>
+        <w:t>CS)</w:t>
+      </w:r>
+      <w:r>
+        <w:rPr>
+          <w:rFonts w:cstheme="minorHAnsi"/>
+          <w:lang w:val="en-US"/>
+        </w:rPr>
+        <w:t xml:space="preserve"> when </w:t>
+      </w:r>
+      <w:r>
+        <w:rPr>
+          <w:rFonts w:cstheme="minorHAnsi"/>
+          <w:lang w:val="en-US"/>
+        </w:rPr>
+        <w:t>crying is</w:t>
+      </w:r>
+      <w:r>
+        <w:rPr>
+          <w:rFonts w:cstheme="minorHAnsi"/>
+          <w:lang w:val="en-US"/>
+        </w:rPr>
+        <w:t xml:space="preserve"> present</w:t>
+      </w:r>
+      <w:r>
+        <w:rPr>
+          <w:rFonts w:cstheme="minorHAnsi"/>
+          <w:lang w:val="en-US"/>
+        </w:rPr>
+        <w:t>. It is the T</w:t>
+      </w:r>
+      <w:r>
+        <w:rPr>
+          <w:rFonts w:cstheme="minorHAnsi"/>
+          <w:lang w:val="en-US"/>
+        </w:rPr>
+        <w:t xml:space="preserve">rue </w:t>
+      </w:r>
+      <w:r>
+        <w:rPr>
+          <w:rFonts w:cstheme="minorHAnsi"/>
+          <w:lang w:val="en-US"/>
+        </w:rPr>
+        <w:t>P</w:t>
+      </w:r>
+      <w:r>
+        <w:rPr>
+          <w:rFonts w:cstheme="minorHAnsi"/>
+          <w:lang w:val="en-US"/>
+        </w:rPr>
+        <w:t xml:space="preserve">ositive </w:t>
+      </w:r>
+      <w:r>
+        <w:rPr>
+          <w:rFonts w:cstheme="minorHAnsi"/>
+          <w:lang w:val="en-US"/>
+        </w:rPr>
+        <w:t>R</w:t>
+      </w:r>
+      <w:r>
+        <w:rPr>
+          <w:rFonts w:cstheme="minorHAnsi"/>
+          <w:lang w:val="en-US"/>
+        </w:rPr>
+        <w:t>ate, expressed as a percentage. </w:t>
+      </w:r>
+    </w:p>
+    <w:p>
+      <w:pPr>
+        <w:jc w:val="both"/>
+        <w:rPr>
+          <w:rFonts w:cstheme="minorHAnsi"/>
+          <w:lang w:val="en-US"/>
+        </w:rPr>
+      </w:pPr>
+      <m:oMathPara>
+        <m:oMath>
+          <m:r>
+            <w:rPr>
+              <w:rFonts w:ascii="Cambria Math" w:hAnsi="Cambria Math" w:cstheme="minorHAnsi"/>
+              <w:lang w:val="en-US"/>
+            </w:rPr>
+            <m:t>Sensitivity</m:t>
+          </m:r>
+          <m:r>
+            <m:rPr>
+              <m:sty m:val="p"/>
+            </m:rPr>
+            <w:rPr>
+              <w:rFonts w:ascii="Cambria Math" w:hAnsi="Cambria Math" w:cstheme="minorHAnsi"/>
+              <w:lang w:val="en-US"/>
+            </w:rPr>
+            <m:t>=\</m:t>
+          </m:r>
+          <m:r>
+            <w:rPr>
+              <w:rFonts w:ascii="Cambria Math" w:hAnsi="Cambria Math" w:cstheme="minorHAnsi"/>
+              <w:lang w:val="en-US"/>
+            </w:rPr>
+            <m:t>frac</m:t>
+          </m:r>
+          <m:d>
+            <m:dPr>
+              <m:begChr m:val="{"/>
+              <m:endChr m:val="}"/>
+              <m:ctrlPr>
+                <w:rPr>
+                  <w:rFonts w:ascii="Cambria Math" w:hAnsi="Cambria Math" w:cstheme="minorHAnsi"/>
+                  <w:lang w:val="en-US"/>
+                </w:rPr>
+              </m:ctrlPr>
+            </m:dPr>
+            <m:e>
+              <m:r>
+                <w:rPr>
+                  <w:rFonts w:ascii="Cambria Math" w:hAnsi="Cambria Math" w:cstheme="minorHAnsi"/>
+                  <w:lang w:val="en-US"/>
+                </w:rPr>
+                <m:t>TP</m:t>
+              </m:r>
+            </m:e>
+          </m:d>
+          <m:d>
+            <m:dPr>
+              <m:begChr m:val="{"/>
+              <m:endChr m:val="}"/>
+              <m:ctrlPr>
+                <w:rPr>
+                  <w:rFonts w:ascii="Cambria Math" w:hAnsi="Cambria Math" w:cstheme="minorHAnsi"/>
+                  <w:lang w:val="en-US"/>
+                </w:rPr>
+              </m:ctrlPr>
+            </m:dPr>
+            <m:e>
+              <m:r>
+                <w:rPr>
+                  <w:rFonts w:ascii="Cambria Math" w:hAnsi="Cambria Math" w:cstheme="minorHAnsi"/>
+                  <w:lang w:val="en-US"/>
+                </w:rPr>
+                <m:t>TP</m:t>
+              </m:r>
+              <m:r>
+                <m:rPr>
+                  <m:sty m:val="p"/>
+                </m:rPr>
+                <w:rPr>
+                  <w:rFonts w:ascii="Cambria Math" w:hAnsi="Cambria Math" w:cstheme="minorHAnsi"/>
+                  <w:lang w:val="en-US"/>
+                </w:rPr>
+                <m:t>+</m:t>
+              </m:r>
+              <m:r>
+                <w:rPr>
+                  <w:rFonts w:ascii="Cambria Math" w:hAnsi="Cambria Math" w:cstheme="minorHAnsi"/>
+                  <w:lang w:val="en-US"/>
+                </w:rPr>
+                <m:t>FN</m:t>
+              </m:r>
+            </m:e>
+          </m:d>
+        </m:oMath>
+      </m:oMathPara>
+    </w:p>
+    <w:p>
+      <w:pPr>
+        <w:jc w:val="both"/>
+        <w:rPr>
+          <w:rFonts w:cstheme="minorHAnsi"/>
+          <w:lang w:val="en-US"/>
+        </w:rPr>
+      </w:pPr>
+      <w:r>
+        <w:rPr>
+          <w:rFonts w:cstheme="minorHAnsi"/>
+          <w:lang w:val="en-US"/>
+        </w:rPr>
+        <w:t>The s</w:t>
+      </w:r>
+      <w:r>
+        <w:rPr>
+          <w:rFonts w:cstheme="minorHAnsi"/>
+          <w:lang w:val="en-US"/>
+        </w:rPr>
+        <w:t>pecificity</w:t>
+      </w:r>
+      <w:r>
+        <w:rPr>
+          <w:rFonts w:cstheme="minorHAnsi"/>
+          <w:lang w:val="en-US"/>
+        </w:rPr>
+        <w:t xml:space="preserve"> is the</w:t>
+      </w:r>
+      <w:r>
+        <w:rPr>
+          <w:rFonts w:cstheme="minorHAnsi"/>
+          <w:lang w:val="en-US"/>
+        </w:rPr>
+        <w:t xml:space="preserve"> probability that a test result will be negative</w:t>
+      </w:r>
+      <w:r>
+        <w:rPr>
+          <w:rFonts w:cstheme="minorHAnsi"/>
+          <w:lang w:val="en-US"/>
+        </w:rPr>
+        <w:t xml:space="preserve"> (</w:t>
+      </w:r>
+      <w:proofErr w:type="spellStart"/>
+      <w:r>
+        <w:rPr>
+          <w:rFonts w:cstheme="minorHAnsi"/>
+          <w:lang w:val="en-US"/>
+        </w:rPr>
+        <w:t>ie</w:t>
+      </w:r>
+      <w:proofErr w:type="spellEnd"/>
+      <w:r>
+        <w:rPr>
+          <w:rFonts w:cstheme="minorHAnsi"/>
+          <w:lang w:val="en-US"/>
+        </w:rPr>
+        <w:t xml:space="preserve"> </w:t>
+      </w:r>
+      <w:r>
+        <w:rPr>
+          <w:rFonts w:cstheme="minorHAnsi"/>
+          <w:lang w:val="en-US"/>
+        </w:rPr>
+        <w:t>NCS)</w:t>
+      </w:r>
+      <w:r>
+        <w:rPr>
+          <w:rFonts w:cstheme="minorHAnsi"/>
+          <w:lang w:val="en-US"/>
+        </w:rPr>
+        <w:t xml:space="preserve"> when </w:t>
+      </w:r>
+      <w:r>
+        <w:rPr>
+          <w:rFonts w:cstheme="minorHAnsi"/>
+          <w:lang w:val="en-US"/>
+        </w:rPr>
+        <w:t>crying</w:t>
+      </w:r>
+      <w:r>
+        <w:rPr>
+          <w:rFonts w:cstheme="minorHAnsi"/>
+          <w:lang w:val="en-US"/>
+        </w:rPr>
+        <w:t xml:space="preserve"> is not present</w:t>
+      </w:r>
+      <w:r>
+        <w:rPr>
+          <w:rFonts w:cstheme="minorHAnsi"/>
+          <w:lang w:val="en-US"/>
+        </w:rPr>
+        <w:t>.</w:t>
+      </w:r>
+      <w:r>
+        <w:rPr>
+          <w:rFonts w:cstheme="minorHAnsi"/>
+          <w:lang w:val="en-US"/>
+        </w:rPr>
+        <w:t xml:space="preserve"> It is the True Negative Rate, expressed as a percentage. </w:t>
+      </w:r>
+    </w:p>
+    <w:p>
+      <w:pPr>
+        <w:jc w:val="both"/>
+        <w:rPr>
+          <w:rFonts w:cstheme="minorHAnsi"/>
+          <w:lang w:val="en-US"/>
+        </w:rPr>
+      </w:pPr>
+      <m:oMathPara>
+        <m:oMath>
+          <m:r>
+            <w:rPr>
+              <w:rFonts w:ascii="Cambria Math" w:hAnsi="Cambria Math" w:cstheme="minorHAnsi"/>
+              <w:lang w:val="en-US"/>
+            </w:rPr>
+            <m:t>Specificity</m:t>
+          </m:r>
+          <m:r>
+            <m:rPr>
+              <m:sty m:val="p"/>
+            </m:rPr>
+            <w:rPr>
+              <w:rFonts w:ascii="Cambria Math" w:hAnsi="Cambria Math" w:cstheme="minorHAnsi"/>
+              <w:lang w:val="en-US"/>
+            </w:rPr>
+            <m:t>=\</m:t>
+          </m:r>
+          <m:r>
+            <w:rPr>
+              <w:rFonts w:ascii="Cambria Math" w:hAnsi="Cambria Math" w:cstheme="minorHAnsi"/>
+              <w:lang w:val="en-US"/>
+            </w:rPr>
+            <m:t>frac</m:t>
+          </m:r>
+          <m:d>
+            <m:dPr>
+              <m:begChr m:val="{"/>
+              <m:endChr m:val="}"/>
+              <m:ctrlPr>
+                <w:rPr>
+                  <w:rFonts w:ascii="Cambria Math" w:hAnsi="Cambria Math" w:cstheme="minorHAnsi"/>
+                  <w:lang w:val="en-US"/>
+                </w:rPr>
+              </m:ctrlPr>
+            </m:dPr>
+            <m:e>
+              <m:r>
+                <w:rPr>
+                  <w:rFonts w:ascii="Cambria Math" w:hAnsi="Cambria Math" w:cstheme="minorHAnsi"/>
+                  <w:lang w:val="en-US"/>
+                </w:rPr>
+                <m:t>TN</m:t>
+              </m:r>
+            </m:e>
+          </m:d>
+          <m:r>
+            <m:rPr>
+              <m:sty m:val="p"/>
+            </m:rPr>
+            <w:rPr>
+              <w:rFonts w:ascii="Cambria Math" w:hAnsi="Cambria Math" w:cstheme="minorHAnsi"/>
+              <w:lang w:val="en-US"/>
+            </w:rPr>
+            <m:t>{</m:t>
+          </m:r>
+          <m:r>
+            <w:rPr>
+              <w:rFonts w:ascii="Cambria Math" w:hAnsi="Cambria Math" w:cstheme="minorHAnsi"/>
+              <w:lang w:val="en-US"/>
+            </w:rPr>
+            <m:t>FP</m:t>
+          </m:r>
+          <m:r>
+            <m:rPr>
+              <m:sty m:val="p"/>
+            </m:rPr>
+            <w:rPr>
+              <w:rFonts w:ascii="Cambria Math" w:hAnsi="Cambria Math" w:cstheme="minorHAnsi"/>
+              <w:lang w:val="en-US"/>
+            </w:rPr>
+            <m:t>+</m:t>
+          </m:r>
+          <m:r>
+            <w:rPr>
+              <w:rFonts w:ascii="Cambria Math" w:hAnsi="Cambria Math" w:cstheme="minorHAnsi"/>
+              <w:lang w:val="en-US"/>
+            </w:rPr>
+            <m:t>TN</m:t>
+          </m:r>
+          <m:r>
+            <m:rPr>
+              <m:sty m:val="p"/>
+            </m:rPr>
+            <w:rPr>
+              <w:rFonts w:ascii="Cambria Math" w:hAnsi="Cambria Math" w:cstheme="minorHAnsi"/>
+              <w:lang w:val="en-US"/>
+            </w:rPr>
+            <m:t>}</m:t>
+          </m:r>
+        </m:oMath>
+      </m:oMathPara>
+    </w:p>
+    <w:p>
+      <w:pPr>
+        <w:jc w:val="both"/>
+        <w:rPr>
+          <w:rFonts w:cstheme="minorHAnsi"/>
+          <w:lang w:val="en-US"/>
+        </w:rPr>
+      </w:pPr>
+      <w:r>
+        <w:rPr>
+          <w:rFonts w:cstheme="minorHAnsi"/>
+          <w:lang w:val="en-US"/>
+        </w:rPr>
+        <w:t xml:space="preserve">In a ROC curve the </w:t>
+      </w:r>
+      <w:r>
+        <w:rPr>
+          <w:rFonts w:cstheme="minorHAnsi"/>
+          <w:lang w:val="en-US"/>
+        </w:rPr>
+        <w:t>T</w:t>
+      </w:r>
+      <w:r>
+        <w:rPr>
+          <w:rFonts w:cstheme="minorHAnsi"/>
+          <w:lang w:val="en-US"/>
+        </w:rPr>
+        <w:t xml:space="preserve">rue </w:t>
+      </w:r>
+      <w:r>
+        <w:rPr>
+          <w:rFonts w:cstheme="minorHAnsi"/>
+          <w:lang w:val="en-US"/>
+        </w:rPr>
+        <w:t>P</w:t>
+      </w:r>
+      <w:r>
+        <w:rPr>
+          <w:rFonts w:cstheme="minorHAnsi"/>
+          <w:lang w:val="en-US"/>
+        </w:rPr>
+        <w:t xml:space="preserve">ositive </w:t>
+      </w:r>
+      <w:r>
+        <w:rPr>
+          <w:rFonts w:cstheme="minorHAnsi"/>
+          <w:lang w:val="en-US"/>
+        </w:rPr>
+        <w:t>R</w:t>
+      </w:r>
+      <w:r>
+        <w:rPr>
+          <w:rFonts w:cstheme="minorHAnsi"/>
+          <w:lang w:val="en-US"/>
+        </w:rPr>
+        <w:t xml:space="preserve">ate (Sensitivity) is plotted in function of the </w:t>
+      </w:r>
+      <w:r>
+        <w:rPr>
+          <w:rFonts w:cstheme="minorHAnsi"/>
+          <w:lang w:val="en-US"/>
+        </w:rPr>
+        <w:t>F</w:t>
+      </w:r>
+      <w:r>
+        <w:rPr>
+          <w:rFonts w:cstheme="minorHAnsi"/>
+          <w:lang w:val="en-US"/>
+        </w:rPr>
+        <w:t xml:space="preserve">alse </w:t>
+      </w:r>
+      <w:r>
+        <w:rPr>
+          <w:rFonts w:cstheme="minorHAnsi"/>
+          <w:lang w:val="en-US"/>
+        </w:rPr>
+        <w:t>P</w:t>
+      </w:r>
+      <w:r>
+        <w:rPr>
+          <w:rFonts w:cstheme="minorHAnsi"/>
+          <w:lang w:val="en-US"/>
+        </w:rPr>
+        <w:t xml:space="preserve">ositive </w:t>
+      </w:r>
+      <w:r>
+        <w:rPr>
+          <w:rFonts w:cstheme="minorHAnsi"/>
+          <w:lang w:val="en-US"/>
+        </w:rPr>
+        <w:t>R</w:t>
+      </w:r>
+      <w:r>
+        <w:rPr>
+          <w:rFonts w:cstheme="minorHAnsi"/>
+          <w:lang w:val="en-US"/>
+        </w:rPr>
+        <w:t>ate (100-Specificity</w:t>
+      </w:r>
+      <w:r>
+        <w:rPr>
+          <w:rFonts w:cstheme="minorHAnsi"/>
+          <w:lang w:val="en-US"/>
+        </w:rPr>
+        <w:t>)</w:t>
+      </w:r>
+      <w:r>
+        <w:rPr>
+          <w:rFonts w:cstheme="minorHAnsi"/>
+          <w:lang w:val="en-US"/>
+        </w:rPr>
+        <w:t xml:space="preserve">. Each point represents a sensitivity/specificity pair corresponding to a particular decision threshold. </w:t>
+      </w:r>
+      <w:r>
+        <w:rPr>
+          <w:rFonts w:cstheme="minorHAnsi"/>
+          <w:lang w:val="en-US"/>
+        </w:rPr>
+        <w:t xml:space="preserve">The point closest to the </w:t>
+      </w:r>
+      <w:r>
+        <w:rPr>
+          <w:rFonts w:cstheme="minorHAnsi"/>
+          <w:lang w:val="en-US"/>
+        </w:rPr>
+        <w:t xml:space="preserve">upper left corner </w:t>
+      </w:r>
+      <w:r>
+        <w:rPr>
+          <w:rFonts w:cstheme="minorHAnsi"/>
+          <w:lang w:val="en-US"/>
+        </w:rPr>
+        <w:t xml:space="preserve">will have the highest </w:t>
+      </w:r>
+      <w:r>
+        <w:rPr>
+          <w:rFonts w:cstheme="minorHAnsi"/>
+          <w:lang w:val="en-US"/>
+        </w:rPr>
+        <w:t>sensitivity</w:t>
+      </w:r>
+      <w:r>
+        <w:rPr>
+          <w:rFonts w:cstheme="minorHAnsi"/>
+          <w:lang w:val="en-US"/>
+        </w:rPr>
+        <w:t xml:space="preserve"> and </w:t>
+      </w:r>
+      <w:r>
+        <w:rPr>
+          <w:rFonts w:cstheme="minorHAnsi"/>
+          <w:lang w:val="en-US"/>
+        </w:rPr>
+        <w:t>specificity</w:t>
+      </w:r>
+      <w:r>
+        <w:rPr>
+          <w:rFonts w:cstheme="minorHAnsi"/>
+          <w:lang w:val="en-US"/>
+        </w:rPr>
+        <w:t xml:space="preserve"> and therefore will match the best threshold</w:t>
+      </w:r>
+      <w:r>
+        <w:rPr>
+          <w:rFonts w:cstheme="minorHAnsi"/>
+          <w:lang w:val="en-US"/>
+        </w:rPr>
+        <w:t>.</w:t>
+      </w:r>
+    </w:p>
+    <w:p>
+      <w:pPr>
+        <w:jc w:val="both"/>
+        <w:rPr>
+          <w:rFonts w:cstheme="minorHAnsi"/>
+          <w:lang w:val="en-US"/>
+        </w:rPr>
+      </w:pPr>
+      <w:r>
+        <w:rPr>
+          <w:rFonts w:cstheme="minorHAnsi"/>
+          <w:lang w:val="en-US"/>
+        </w:rPr>
+        <w:t>The following figure</w:t>
+      </w:r>
+      <w:r>
+        <w:rPr>
+          <w:rFonts w:cstheme="minorHAnsi"/>
+          <w:lang w:val="en-US"/>
+        </w:rPr>
+        <w:t xml:space="preserve"> … </w:t>
+      </w:r>
+      <w:r>
+        <w:rPr>
+          <w:rFonts w:cstheme="minorHAnsi"/>
+          <w:lang w:val="en-US"/>
+        </w:rPr>
+        <w:t>represents the ROC curve for 500 thresholds, taken linearly between 0 and the maximum power</w:t>
+      </w:r>
+      <w:r>
+        <w:rPr>
+          <w:rFonts w:cstheme="minorHAnsi"/>
+          <w:lang w:val="en-US"/>
+        </w:rPr>
+        <w:t xml:space="preserve"> band ratio</w:t>
+      </w:r>
+      <w:r>
+        <w:rPr>
+          <w:rFonts w:cstheme="minorHAnsi"/>
+          <w:lang w:val="en-US"/>
+        </w:rPr>
+        <w:t xml:space="preserve">. </w:t>
+      </w:r>
+      <w:r>
+        <w:rPr>
+          <w:rFonts w:cstheme="minorHAnsi"/>
+          <w:lang w:val="en-US"/>
+        </w:rPr>
+        <w:t xml:space="preserve">The yellow cross in the ROC curve </w:t>
+      </w:r>
+      <w:r>
+        <w:rPr>
+          <w:rFonts w:cstheme="minorHAnsi"/>
+          <w:lang w:val="en-US"/>
+        </w:rPr>
+        <w:t>shows</w:t>
+      </w:r>
+      <w:r>
+        <w:rPr>
+          <w:rFonts w:cstheme="minorHAnsi"/>
+          <w:lang w:val="en-US"/>
+        </w:rPr>
+        <w:t xml:space="preserve"> the closest point to the upper left corner, </w:t>
+      </w:r>
+      <w:r>
+        <w:rPr>
+          <w:rFonts w:cstheme="minorHAnsi"/>
+          <w:lang w:val="en-US"/>
+        </w:rPr>
+        <w:t xml:space="preserve">corresponding to a </w:t>
+      </w:r>
+      <w:r>
+        <w:rPr>
+          <w:rFonts w:cstheme="minorHAnsi"/>
+          <w:lang w:val="en-US"/>
+        </w:rPr>
+        <w:t xml:space="preserve">power ratio </w:t>
+      </w:r>
+      <w:r>
+        <w:rPr>
+          <w:rFonts w:cstheme="minorHAnsi"/>
+          <w:lang w:val="en-US"/>
+        </w:rPr>
+        <w:t>threshold equals to 0.00</w:t>
+      </w:r>
+      <w:r>
+        <w:rPr>
+          <w:rFonts w:cstheme="minorHAnsi"/>
+          <w:lang w:val="en-US"/>
+        </w:rPr>
+        <w:t>1</w:t>
+      </w:r>
+      <w:r>
+        <w:rPr>
+          <w:rFonts w:cstheme="minorHAnsi"/>
+          <w:lang w:val="en-US"/>
+        </w:rPr>
+        <w:t>8</w:t>
+      </w:r>
+      <w:r>
+        <w:rPr>
+          <w:rFonts w:cstheme="minorHAnsi"/>
+          <w:lang w:val="en-US"/>
+        </w:rPr>
+        <w:t xml:space="preserve">. </w:t>
+      </w:r>
+    </w:p>
+    <w:p>
+      <w:pPr>
+        <w:pStyle w:val="NormalWeb"/>
+        <w:keepNext/>
+        <w:spacing w:before="0" w:beforeAutospacing="0" w:after="90" w:afterAutospacing="0"/>
+        <w:jc w:val="center"/>
+      </w:pPr>
+      <w:r>
+        <w:rPr>
+          <w:noProof/>
+        </w:rPr>
+        <w:drawing>
+          <wp:inline distT="0" distB="0" distL="0" distR="0" wp14:anchorId="58810C10" wp14:editId="4234F4BD">
+            <wp:extent cx="3498683" cy="2624013"/>
+            <wp:effectExtent l="0" t="0" r="6985" b="5080"/>
+            <wp:docPr id="5" name="Image 5"/>
+            <wp:cNvGraphicFramePr>
+              <a:graphicFrameLocks xmlns:a="http://schemas.openxmlformats.org/drawingml/2006/main" noChangeAspect="1"/>
+            </wp:cNvGraphicFramePr>
+            <a:graphic xmlns:a="http://schemas.openxmlformats.org/drawingml/2006/main">
+              <a:graphicData uri="http://schemas.openxmlformats.org/drawingml/2006/picture">
+                <pic:pic xmlns:pic="http://schemas.openxmlformats.org/drawingml/2006/picture">
+                  <pic:nvPicPr>
+                    <pic:cNvPr id="0" name="Picture 3"/>
+                    <pic:cNvPicPr>
+                      <a:picLocks noChangeAspect="1" noChangeArrowheads="1"/>
+                    </pic:cNvPicPr>
+                  </pic:nvPicPr>
+                  <pic:blipFill>
+                    <a:blip r:embed="rId16">
+                      <a:extLst>
+                        <a:ext uri="{28A0092B-C50C-407E-A947-70E740481C1C}">
+                          <a14:useLocalDpi xmlns:a14="http://schemas.microsoft.com/office/drawing/2010/main" val="0"/>
+                        </a:ext>
+                      </a:extLst>
+                    </a:blip>
+                    <a:srcRect/>
+                    <a:stretch>
+                      <a:fillRect/>
+                    </a:stretch>
+                  </pic:blipFill>
+                  <pic:spPr bwMode="auto">
+                    <a:xfrm>
+                      <a:off x="0" y="0"/>
+                      <a:ext cx="3512314" cy="2634236"/>
+                    </a:xfrm>
+                    <a:prstGeom prst="rect">
+                      <a:avLst/>
+                    </a:prstGeom>
+                    <a:noFill/>
+                    <a:ln>
+                      <a:noFill/>
+                    </a:ln>
+                  </pic:spPr>
+                </pic:pic>
+              </a:graphicData>
+            </a:graphic>
+          </wp:inline>
+        </w:drawing>
+      </w:r>
+    </w:p>
+    <w:p>
+      <w:pPr>
+        <w:pStyle w:val="Lgende"/>
+        <w:jc w:val="center"/>
+      </w:pPr>
+      <w:r>
+        <w:rPr>
+          <w:lang w:val="en-US"/>
+        </w:rPr>
+        <w:t xml:space="preserve">Figure </w:t>
+      </w:r>
+      <w:r>
+        <w:fldChar w:fldCharType="begin"/>
+      </w:r>
+      <w:r>
+        <w:rPr>
+          <w:lang w:val="en-US"/>
+        </w:rPr>
+        <w:instrText xml:space="preserve"> SEQ Figure \* ARABIC </w:instrText>
+      </w:r>
+      <w:r>
+        <w:fldChar w:fldCharType="separate"/>
+      </w:r>
+      <w:r>
+        <w:rPr>
+          <w:noProof/>
+          <w:lang w:val="en-US"/>
+        </w:rPr>
+        <w:t>2</w:t>
+      </w:r>
+      <w:r>
+        <w:fldChar w:fldCharType="end"/>
+      </w:r>
+      <w:r>
+        <w:rPr>
+          <w:lang w:val="en-US"/>
+        </w:rPr>
+        <w:t>: ROC curve used f</w:t>
+      </w:r>
+      <w:r>
+        <w:rPr>
+          <w:lang w:val="en-US"/>
+        </w:rPr>
+        <w:t>or CS determining</w:t>
+      </w:r>
+      <w:r>
+        <w:br w:type="page"/>
+      </w:r>
+    </w:p>
+    <w:p>
+      <w:pPr>
+        <w:pStyle w:val="Titre1"/>
+      </w:pPr>
+      <w:r>
+        <w:lastRenderedPageBreak/>
+        <w:t>Results</w:t>
+      </w:r>
+      <w:r>
+        <w:t xml:space="preserve"> preprocessing </w:t>
+      </w:r>
+    </w:p>
+    <w:p>
+      <w:pPr>
+        <w:jc w:val="both"/>
+        <w:rPr>
+          <w:lang w:val="en-US"/>
+        </w:rPr>
+      </w:pPr>
+      <w:r>
+        <w:rPr>
+          <w:lang w:val="en-US"/>
+        </w:rPr>
+        <w:t xml:space="preserve">CSs were detected with 70% accuracy, </w:t>
+      </w:r>
+      <w:r>
+        <w:rPr>
+          <w:lang w:val="en-US"/>
+        </w:rPr>
+        <w:t xml:space="preserve">while </w:t>
+      </w:r>
+      <w:r>
+        <w:rPr>
+          <w:lang w:val="en-US"/>
+        </w:rPr>
+        <w:t>86% for NCS</w:t>
+      </w:r>
+      <w:r>
+        <w:rPr>
+          <w:lang w:val="en-US"/>
+        </w:rPr>
+        <w:t>s</w:t>
+      </w:r>
+      <w:r>
+        <w:rPr>
+          <w:lang w:val="en-US"/>
+        </w:rPr>
+        <w:t>.</w:t>
+      </w:r>
+      <w:r>
+        <w:rPr>
+          <w:lang w:val="en-US"/>
+        </w:rPr>
+        <w:t xml:space="preserve"> </w:t>
+      </w:r>
+      <w:r>
+        <w:rPr>
+          <w:lang w:val="en-US"/>
+        </w:rPr>
+        <w:t>The figure below</w:t>
+      </w:r>
+      <w:r>
+        <w:rPr>
+          <w:lang w:val="en-US"/>
+        </w:rPr>
+        <w:t xml:space="preserve"> shows the different stages before </w:t>
+      </w:r>
+      <w:r>
+        <w:rPr>
+          <w:lang w:val="en-US"/>
+        </w:rPr>
+        <w:t>getting</w:t>
+      </w:r>
+      <w:r>
+        <w:rPr>
+          <w:lang w:val="en-US"/>
+        </w:rPr>
+        <w:t xml:space="preserve"> </w:t>
+      </w:r>
+      <w:r>
+        <w:rPr>
+          <w:lang w:val="en-US"/>
+        </w:rPr>
+        <w:t>a</w:t>
+      </w:r>
+      <w:r>
+        <w:rPr>
+          <w:lang w:val="en-US"/>
+        </w:rPr>
+        <w:t xml:space="preserve"> signal without much </w:t>
+      </w:r>
+      <w:r>
+        <w:rPr>
+          <w:lang w:val="en-US"/>
+        </w:rPr>
+        <w:t>crying</w:t>
+      </w:r>
+      <w:r>
+        <w:rPr>
+          <w:lang w:val="en-US"/>
+        </w:rPr>
+        <w:t xml:space="preserve">, on </w:t>
+      </w:r>
+      <w:r>
+        <w:rPr>
+          <w:lang w:val="en-US"/>
+        </w:rPr>
+        <w:t>sample</w:t>
+      </w:r>
+      <w:r>
+        <w:rPr>
+          <w:lang w:val="en-US"/>
+        </w:rPr>
+        <w:t xml:space="preserve"> 22.</w:t>
+      </w:r>
+      <w:r>
+        <w:rPr>
+          <w:lang w:val="en-US"/>
+        </w:rPr>
+        <w:t xml:space="preserve"> The rough signal </w:t>
+      </w:r>
+      <w:r>
+        <w:rPr>
+          <w:lang w:val="en-US"/>
+        </w:rPr>
+        <w:t xml:space="preserve">[a] </w:t>
+      </w:r>
+      <w:r>
+        <w:rPr>
+          <w:lang w:val="en-US"/>
+        </w:rPr>
+        <w:t>was first labelling by annotators</w:t>
+      </w:r>
+      <w:r>
+        <w:rPr>
+          <w:lang w:val="en-US"/>
+        </w:rPr>
+        <w:t xml:space="preserve"> [b] t</w:t>
+      </w:r>
+      <w:r>
+        <w:rPr>
+          <w:lang w:val="en-US"/>
+        </w:rPr>
+        <w:t>o be able to learn characteristics specific to CS</w:t>
+      </w:r>
+      <w:r>
+        <w:rPr>
+          <w:lang w:val="en-US"/>
+        </w:rPr>
+        <w:t>s</w:t>
+      </w:r>
+      <w:r>
+        <w:rPr>
+          <w:lang w:val="en-US"/>
+        </w:rPr>
+        <w:t>.</w:t>
+      </w:r>
+      <w:r>
+        <w:rPr>
+          <w:lang w:val="en-US"/>
+        </w:rPr>
+        <w:t xml:space="preserve"> A </w:t>
+      </w:r>
+      <w:r>
+        <w:rPr>
+          <w:lang w:val="en-US"/>
+        </w:rPr>
+        <w:t xml:space="preserve">power ratio threshold was </w:t>
+      </w:r>
+      <w:r>
+        <w:rPr>
+          <w:lang w:val="en-US"/>
+        </w:rPr>
+        <w:t xml:space="preserve">then </w:t>
+      </w:r>
+      <w:r>
+        <w:rPr>
+          <w:lang w:val="en-US"/>
+        </w:rPr>
+        <w:t>established, allowing a new labelling</w:t>
+      </w:r>
+      <w:r>
+        <w:rPr>
+          <w:lang w:val="en-US"/>
+        </w:rPr>
+        <w:t xml:space="preserve"> [c]</w:t>
+      </w:r>
+      <w:r>
+        <w:rPr>
+          <w:lang w:val="en-US"/>
+        </w:rPr>
+        <w:t xml:space="preserve">. Finally, </w:t>
+      </w:r>
+      <w:r>
+        <w:rPr>
+          <w:lang w:val="en-US"/>
+        </w:rPr>
+        <w:t xml:space="preserve">crying sections were </w:t>
+      </w:r>
+      <w:r>
+        <w:rPr>
+          <w:lang w:val="en-US"/>
+        </w:rPr>
+        <w:t>removed [</w:t>
+      </w:r>
+      <w:r>
+        <w:rPr>
+          <w:lang w:val="en-US"/>
+        </w:rPr>
+        <w:t xml:space="preserve">d]. </w:t>
+      </w:r>
+    </w:p>
+    <w:p>
+      <w:pPr>
+        <w:keepNext/>
+      </w:pPr>
+      <w:r>
+        <w:rPr>
+          <w:lang w:val="en-US"/>
+        </w:rPr>
+        <w:drawing>
+          <wp:inline distT="0" distB="0" distL="0" distR="0" wp14:anchorId="394CEBC2" wp14:editId="029D9F8D">
+            <wp:extent cx="5831109" cy="2703443"/>
+            <wp:effectExtent l="0" t="0" r="0" b="1905"/>
+            <wp:docPr id="13" name="Image 13"/>
+            <wp:cNvGraphicFramePr>
+              <a:graphicFrameLocks xmlns:a="http://schemas.openxmlformats.org/drawingml/2006/main" noChangeAspect="1"/>
+            </wp:cNvGraphicFramePr>
+            <a:graphic xmlns:a="http://schemas.openxmlformats.org/drawingml/2006/main">
+              <a:graphicData uri="http://schemas.openxmlformats.org/drawingml/2006/picture">
+                <pic:pic xmlns:pic="http://schemas.openxmlformats.org/drawingml/2006/picture">
+                  <pic:nvPicPr>
+                    <pic:cNvPr id="1" name=""/>
+                    <pic:cNvPicPr/>
+                  </pic:nvPicPr>
+                  <pic:blipFill>
+                    <a:blip r:embed="rId17"/>
+                    <a:stretch>
+                      <a:fillRect/>
+                    </a:stretch>
+                  </pic:blipFill>
+                  <pic:spPr>
+                    <a:xfrm>
+                      <a:off x="0" y="0"/>
+                      <a:ext cx="5870627" cy="2721764"/>
+                    </a:xfrm>
+                    <a:prstGeom prst="rect">
+                      <a:avLst/>
+                    </a:prstGeom>
+                  </pic:spPr>
+                </pic:pic>
+              </a:graphicData>
+            </a:graphic>
+          </wp:inline>
+        </w:drawing>
+      </w:r>
+    </w:p>
+    <w:p>
+      <w:pPr>
+        <w:pStyle w:val="Lgende"/>
+        <w:jc w:val="center"/>
+        <w:rPr>
+          <w:lang w:val="en-US"/>
+        </w:rPr>
+      </w:pPr>
+      <w:r>
+        <w:rPr>
+          <w:lang w:val="en-US"/>
+        </w:rPr>
+        <w:t xml:space="preserve">Figure </w:t>
+      </w:r>
+      <w:r>
+        <w:fldChar w:fldCharType="begin"/>
+      </w:r>
+      <w:r>
+        <w:rPr>
+          <w:lang w:val="en-US"/>
+        </w:rPr>
+        <w:instrText xml:space="preserve"> SEQ Figure \* ARABIC </w:instrText>
+      </w:r>
+      <w:r>
+        <w:fldChar w:fldCharType="separate"/>
+      </w:r>
+      <w:r>
+        <w:rPr>
+          <w:noProof/>
+          <w:lang w:val="en-US"/>
+        </w:rPr>
+        <w:t>3</w:t>
+      </w:r>
+      <w:r>
+        <w:fldChar w:fldCharType="end"/>
+      </w:r>
+      <w:r>
+        <w:rPr>
+          <w:lang w:val="en-US"/>
+        </w:rPr>
+        <w:t>: Temporal Representations of the different steps to remove crying.</w:t>
+      </w:r>
+    </w:p>
+    <w:p>
+      <w:pPr>
+        <w:rPr>
+          <w:lang w:val="en-US"/>
+        </w:rPr>
+      </w:pPr>
+    </w:p>
+    <w:p>
+      <w:pPr>
+        <w:pStyle w:val="NormalWeb"/>
+        <w:spacing w:before="0" w:beforeAutospacing="0" w:after="90" w:afterAutospacing="0"/>
+        <w:jc w:val="both"/>
+        <w:rPr>
+          <w:rFonts w:ascii="Roboto" w:eastAsiaTheme="minorEastAsia" w:hAnsi="Roboto" w:cstheme="minorBidi"/>
+          <w:color w:val="000000"/>
+          <w:sz w:val="21"/>
+          <w:szCs w:val="21"/>
+          <w:shd w:val="clear" w:color="auto" w:fill="FFFFFF"/>
+          <w:lang w:val="en-US"/>
+        </w:rPr>
+      </w:pPr>
+      <w:r>
+        <w:rPr>
+          <w:rFonts w:ascii="Roboto" w:eastAsiaTheme="minorEastAsia" w:hAnsi="Roboto" w:cstheme="minorBidi"/>
+          <w:color w:val="000000"/>
+          <w:sz w:val="21"/>
+          <w:szCs w:val="21"/>
+          <w:highlight w:val="yellow"/>
+          <w:shd w:val="clear" w:color="auto" w:fill="FFFFFF"/>
+          <w:lang w:val="en-US"/>
+        </w:rPr>
+        <w:t>The area under the ROC curve, AUC,  is a measure of how well a parameter can distinguish between two diagnostic groups (CS/NCS).</w:t>
+      </w:r>
+      <w:r>
+        <w:rPr>
+          <w:rFonts w:ascii="Roboto" w:eastAsiaTheme="minorEastAsia" w:hAnsi="Roboto" w:cstheme="minorBidi"/>
+          <w:color w:val="000000"/>
+          <w:sz w:val="21"/>
+          <w:szCs w:val="21"/>
+          <w:shd w:val="clear" w:color="auto" w:fill="FFFFFF"/>
+          <w:lang w:val="en-US"/>
+        </w:rPr>
+        <w:t xml:space="preserve"> </w:t>
       </w:r>
       <w:bookmarkStart w:id="2" w:name="_GoBack"/>
       <w:bookmarkEnd w:id="2"/>
-      <w:r>
+    </w:p>
+    <w:p>
+      <w:pPr>
+        <w:rPr>
+          <w:lang w:val="en-US"/>
+        </w:rPr>
+      </w:pPr>
+    </w:p>
+    <w:p>
+      <w:proofErr w:type="spellStart"/>
+      <w:r>
+        <w:t>Finally</w:t>
+      </w:r>
+      <w:proofErr w:type="spellEnd"/>
+      <w:r>
+        <w:t xml:space="preserve">, mettre signal de </w:t>
+      </w:r>
+      <w:r>
+        <w:t xml:space="preserve">départ et signal de fin. </w:t>
+      </w:r>
+    </w:p>
+    <w:p/>
+    <w:p>
+      <w:pPr>
+        <w:pStyle w:val="Titre1"/>
         <w:rPr>
           <w:lang w:val="fr-FR"/>
         </w:rPr>
-        <w:t> ??)</w:t>
-      </w:r>
-    </w:p>
-    <w:p>
-      <w:pPr>
+      </w:pPr>
+      <w:r>
+        <w:t>Discussion</w:t>
+      </w:r>
+    </w:p>
+    <w:p>
+      <w:pPr>
+        <w:ind w:firstLine="360"/>
         <w:jc w:val="both"/>
         <w:rPr>
+          <w:lang w:val="en-US"/>
+        </w:rPr>
+      </w:pPr>
+      <w:r>
+        <w:rPr>
+          <w:lang w:val="en-US"/>
+        </w:rPr>
+        <w:t>The pre</w:t>
+      </w:r>
+      <w:r>
+        <w:rPr>
+          <w:lang w:val="en-US"/>
+        </w:rPr>
+        <w:t>processing step</w:t>
+      </w:r>
+      <w:r>
+        <w:rPr>
+          <w:lang w:val="en-US"/>
+        </w:rPr>
+        <w:t xml:space="preserve"> allowed to obtain a signal containing much less noise</w:t>
+      </w:r>
+      <w:r>
+        <w:rPr>
+          <w:lang w:val="en-US"/>
+        </w:rPr>
+        <w:t>s</w:t>
+      </w:r>
+      <w:r>
+        <w:rPr>
+          <w:lang w:val="en-US"/>
+        </w:rPr>
+        <w:t xml:space="preserve">. </w:t>
+      </w:r>
+      <w:r>
+        <w:rPr>
+          <w:highlight w:val="yellow"/>
+          <w:lang w:val="en-US"/>
+        </w:rPr>
+        <w:t>DIRE TOUS CE QUE CA PREND EN COMPTE.</w:t>
+      </w:r>
+      <w:r>
+        <w:rPr>
+          <w:lang w:val="en-US"/>
+        </w:rPr>
+        <w:t xml:space="preserve"> </w:t>
+      </w:r>
+      <w:r>
+        <w:rPr>
+          <w:lang w:val="en-US"/>
+        </w:rPr>
+        <w:t xml:space="preserve">In the allocated time, and because this work is </w:t>
+      </w:r>
+      <w:r>
+        <w:rPr>
+          <w:lang w:val="en-US"/>
+        </w:rPr>
+        <w:t xml:space="preserve">done to write a medical paper </w:t>
+      </w:r>
+      <w:r>
+        <w:rPr>
+          <w:lang w:val="en-US"/>
+        </w:rPr>
+        <w:t>only</w:t>
+      </w:r>
+      <w:r>
+        <w:rPr>
+          <w:lang w:val="en-US"/>
+        </w:rPr>
+        <w:t xml:space="preserve">, the in-depth study on preprocessing is appropriate. </w:t>
+      </w:r>
+      <w:r>
+        <w:rPr>
+          <w:lang w:val="en-US"/>
+        </w:rPr>
+        <w:t xml:space="preserve">However, </w:t>
+      </w:r>
+      <w:r>
+        <w:rPr>
+          <w:lang w:val="en-US"/>
+        </w:rPr>
+        <w:t>it</w:t>
+      </w:r>
+      <w:r>
+        <w:rPr>
+          <w:lang w:val="en-US"/>
+        </w:rPr>
+        <w:t xml:space="preserve"> is only a first version that could </w:t>
+      </w:r>
+      <w:r>
+        <w:rPr>
+          <w:lang w:val="en-US"/>
+        </w:rPr>
+        <w:t xml:space="preserve">then </w:t>
+      </w:r>
+      <w:r>
+        <w:rPr>
+          <w:lang w:val="en-US"/>
+        </w:rPr>
+        <w:t>be improved.</w:t>
+      </w:r>
+    </w:p>
+    <w:p>
+      <w:pPr>
+        <w:autoSpaceDE w:val="0"/>
+        <w:autoSpaceDN w:val="0"/>
+        <w:adjustRightInd w:val="0"/>
+        <w:spacing w:after="0" w:line="240" w:lineRule="auto"/>
+        <w:ind w:firstLine="708"/>
+        <w:jc w:val="both"/>
+        <w:rPr>
+          <w:lang w:val="en-US"/>
+        </w:rPr>
+      </w:pPr>
+      <w:r>
+        <w:rPr>
+          <w:lang w:val="en-US"/>
+        </w:rPr>
+        <w:t xml:space="preserve">Concerning the removal of crying, other more efficient methods could have been used, </w:t>
+      </w:r>
+      <w:r>
+        <w:rPr>
+          <w:lang w:val="en-US"/>
+        </w:rPr>
+        <w:t>especially</w:t>
+      </w:r>
+      <w:r>
+        <w:rPr>
+          <w:lang w:val="en-US"/>
+        </w:rPr>
+        <w:t xml:space="preserve"> with more advanced machine learning techniques. </w:t>
+      </w:r>
+      <w:r>
+        <w:rPr>
+          <w:lang w:val="en-US"/>
+        </w:rPr>
+        <w:t xml:space="preserve">The paper </w:t>
+      </w:r>
+      <w:r>
+        <w:rPr>
+          <w:highlight w:val="darkCyan"/>
+        </w:rPr>
+        <w:endnoteReference w:id="3"/>
+      </w:r>
+      <w:r>
+        <w:rPr>
+          <w:lang w:val="en-US"/>
+        </w:rPr>
+        <w:t xml:space="preserve"> uses for example Deep Learning </w:t>
+      </w:r>
+      <w:r>
+        <w:rPr>
+          <w:lang w:val="en-US"/>
+        </w:rPr>
+        <w:t xml:space="preserve">for </w:t>
+      </w:r>
+      <w:r>
+        <w:rPr>
+          <w:lang w:val="en-US"/>
+        </w:rPr>
+        <w:t>cry</w:t>
+      </w:r>
+      <w:r>
+        <w:rPr>
+          <w:lang w:val="en-US"/>
+        </w:rPr>
+        <w:t xml:space="preserve"> </w:t>
+      </w:r>
+      <w:r>
+        <w:rPr>
+          <w:lang w:val="en-US"/>
+        </w:rPr>
+        <w:t>automatic detection of</w:t>
+      </w:r>
+      <w:r>
+        <w:rPr>
+          <w:lang w:val="en-US"/>
+        </w:rPr>
+        <w:t xml:space="preserve"> </w:t>
+      </w:r>
+      <w:r>
+        <w:rPr>
+          <w:lang w:val="en-US"/>
+        </w:rPr>
+        <w:t>bab</w:t>
+      </w:r>
+      <w:r>
+        <w:rPr>
+          <w:lang w:val="en-US"/>
+        </w:rPr>
+        <w:t>ies aged between 0 and 6 months</w:t>
+      </w:r>
+      <w:r>
+        <w:rPr>
+          <w:lang w:val="en-US"/>
+        </w:rPr>
+        <w:t>.</w:t>
+      </w:r>
+      <w:r>
+        <w:rPr>
+          <w:lang w:val="en-US"/>
+        </w:rPr>
+        <w:t xml:space="preserve"> </w:t>
+      </w:r>
+      <w:r>
+        <w:rPr>
+          <w:lang w:val="en-US"/>
+        </w:rPr>
+        <w:t>E</w:t>
+      </w:r>
+      <w:r>
+        <w:rPr>
+          <w:lang w:val="en-US"/>
+        </w:rPr>
+        <w:t xml:space="preserve">ven without going that far, </w:t>
+      </w:r>
+      <w:r>
+        <w:rPr>
+          <w:lang w:val="en-US"/>
+        </w:rPr>
+        <w:t xml:space="preserve">taking into account more features, choosing </w:t>
+      </w:r>
+      <w:r>
+        <w:rPr>
+          <w:lang w:val="en-US"/>
+        </w:rPr>
+        <w:t>different classifi</w:t>
+      </w:r>
+      <w:r>
+        <w:rPr>
+          <w:lang w:val="en-US"/>
+        </w:rPr>
+        <w:t>ers</w:t>
+      </w:r>
+      <w:r>
+        <w:rPr>
+          <w:lang w:val="en-US"/>
+        </w:rPr>
+        <w:t xml:space="preserve"> and using cross validation is </w:t>
+      </w:r>
+      <w:r>
+        <w:rPr>
+          <w:lang w:val="en-US"/>
+        </w:rPr>
+        <w:t>one</w:t>
+      </w:r>
+      <w:r>
+        <w:rPr>
+          <w:lang w:val="en-US"/>
+        </w:rPr>
+        <w:t xml:space="preserve"> step to improve results.</w:t>
+      </w:r>
+      <w:r>
+        <w:rPr>
+          <w:lang w:val="en-US"/>
+        </w:rPr>
+        <w:t xml:space="preserve"> </w:t>
+      </w:r>
+    </w:p>
+    <w:p>
+      <w:pPr>
+        <w:rPr>
+          <w:lang w:val="en-US"/>
+        </w:rPr>
+      </w:pPr>
+    </w:p>
+    <w:p>
+      <w:pPr>
+        <w:rPr>
+          <w:lang w:val="en-US"/>
+        </w:rPr>
+      </w:pPr>
+    </w:p>
+    <w:p>
+      <w:pPr>
+        <w:rPr>
+          <w:lang w:val="en-US"/>
+        </w:rPr>
+      </w:pPr>
+    </w:p>
+    <w:p>
+      <w:pPr>
+        <w:rPr>
+          <w:lang w:val="en-US"/>
+        </w:rPr>
+      </w:pPr>
+      <w:r>
+        <w:rPr>
+          <w:lang w:val="en-US"/>
+        </w:rPr>
+        <w:br w:type="page"/>
+      </w:r>
+    </w:p>
+    <w:p>
+      <w:pPr>
+        <w:rPr>
+          <w:lang w:val="en-US"/>
+        </w:rPr>
+      </w:pPr>
+    </w:p>
+    <w:p>
+      <w:pPr>
+        <w:rPr>
+          <w:lang w:val="en-US"/>
+        </w:rPr>
+      </w:pPr>
+      <w:r>
+        <w:rPr>
+          <w:lang w:val="en-US"/>
+        </w:rPr>
+        <w:t>They are then tested thanks to K-fold Cross Validation.</w:t>
+      </w:r>
+    </w:p>
+    <w:p>
+      <w:pPr>
+        <w:pStyle w:val="Titre2"/>
+        <w:rPr>
+          <w:lang w:val="fr-FR"/>
+        </w:rPr>
+      </w:pPr>
+      <w:r>
+        <w:rPr>
+          <w:lang w:val="fr-FR"/>
+        </w:rPr>
+        <w:t>Cross validation</w:t>
+      </w:r>
+      <w:r>
+        <w:rPr>
+          <w:lang w:val="fr-FR"/>
+        </w:rPr>
+        <w:t xml:space="preserve"> (A mettre d</w:t>
+      </w:r>
+      <w:r>
+        <w:rPr>
+          <w:lang w:val="fr-FR"/>
+        </w:rPr>
+        <w:t>ans discussion + Machine Learning ??)</w:t>
+      </w:r>
+    </w:p>
+    <w:p>
+      <w:pPr>
+        <w:jc w:val="both"/>
+        <w:rPr>
           <w:rFonts w:cstheme="minorHAnsi"/>
           <w:lang w:val="en-US"/>
         </w:rPr>
@@ -1671,7 +4188,7 @@
           <w:rFonts w:cstheme="minorHAnsi"/>
           <w:lang w:val="en-US"/>
         </w:rPr>
-        <w:endnoteReference w:id="3"/>
+        <w:endnoteReference w:id="4"/>
       </w:r>
       <w:r>
         <w:rPr>
@@ -1928,7 +4445,7 @@
           <w:rFonts w:cstheme="minorHAnsi"/>
           <w:lang w:val="en-US"/>
         </w:rPr>
-        <w:endnoteReference w:id="4"/>
+        <w:endnoteReference w:id="5"/>
       </w:r>
       <w:r>
         <w:rPr>
@@ -1999,8 +4516,113 @@
         </w:rPr>
       </w:pPr>
     </w:p>
+    <w:p>
+      <w:pPr>
+        <w:rPr>
+          <w:rFonts w:cstheme="minorHAnsi"/>
+          <w:lang w:val="en-US"/>
+        </w:rPr>
+      </w:pPr>
+    </w:p>
+    <w:p>
+      <w:pPr>
+        <w:rPr>
+          <w:rFonts w:cstheme="minorHAnsi"/>
+          <w:lang w:val="en-US"/>
+        </w:rPr>
+      </w:pPr>
+    </w:p>
+    <w:p>
+      <w:pPr>
+        <w:rPr>
+          <w:rFonts w:cstheme="minorHAnsi"/>
+          <w:lang w:val="en-US"/>
+        </w:rPr>
+      </w:pPr>
+    </w:p>
+    <w:p>
+      <w:pPr>
+        <w:rPr>
+          <w:rFonts w:cstheme="minorHAnsi"/>
+          <w:lang w:val="en-US"/>
+        </w:rPr>
+      </w:pPr>
+    </w:p>
+    <w:p>
+      <w:pPr>
+        <w:rPr>
+          <w:rFonts w:cstheme="minorHAnsi"/>
+          <w:lang w:val="en-US"/>
+        </w:rPr>
+      </w:pPr>
+    </w:p>
+    <w:p>
+      <w:pPr>
+        <w:rPr>
+          <w:rFonts w:cstheme="minorHAnsi"/>
+          <w:lang w:val="en-US"/>
+        </w:rPr>
+      </w:pPr>
+    </w:p>
+    <w:p>
+      <w:pPr>
+        <w:rPr>
+          <w:rFonts w:cstheme="minorHAnsi"/>
+          <w:lang w:val="en-US"/>
+        </w:rPr>
+      </w:pPr>
+    </w:p>
+    <w:p>
+      <w:pPr>
+        <w:rPr>
+          <w:rFonts w:cstheme="minorHAnsi"/>
+          <w:lang w:val="en-US"/>
+        </w:rPr>
+      </w:pPr>
+      <w:r>
+        <w:rPr>
+          <w:rFonts w:cstheme="minorHAnsi"/>
+          <w:lang w:val="en-US"/>
+        </w:rPr>
+        <w:drawing>
+          <wp:inline distT="0" distB="0" distL="0" distR="0" wp14:anchorId="11C24D69" wp14:editId="66205ECD">
+            <wp:extent cx="5569236" cy="3391074"/>
+            <wp:effectExtent l="0" t="0" r="0" b="0"/>
+            <wp:docPr id="8" name="Image 8"/>
+            <wp:cNvGraphicFramePr>
+              <a:graphicFrameLocks xmlns:a="http://schemas.openxmlformats.org/drawingml/2006/main" noChangeAspect="1"/>
+            </wp:cNvGraphicFramePr>
+            <a:graphic xmlns:a="http://schemas.openxmlformats.org/drawingml/2006/main">
+              <a:graphicData uri="http://schemas.openxmlformats.org/drawingml/2006/picture">
+                <pic:pic xmlns:pic="http://schemas.openxmlformats.org/drawingml/2006/picture">
+                  <pic:nvPicPr>
+                    <pic:cNvPr id="1" name=""/>
+                    <pic:cNvPicPr/>
+                  </pic:nvPicPr>
+                  <pic:blipFill>
+                    <a:blip r:embed="rId18"/>
+                    <a:stretch>
+                      <a:fillRect/>
+                    </a:stretch>
+                  </pic:blipFill>
+                  <pic:spPr>
+                    <a:xfrm>
+                      <a:off x="0" y="0"/>
+                      <a:ext cx="5569236" cy="3391074"/>
+                    </a:xfrm>
+                    <a:prstGeom prst="rect">
+                      <a:avLst/>
+                    </a:prstGeom>
+                  </pic:spPr>
+                </pic:pic>
+              </a:graphicData>
+            </a:graphic>
+          </wp:inline>
+        </w:drawing>
+      </w:r>
+    </w:p>
     <w:sectPr>
-      <w:footerReference w:type="default" r:id="rId16"/>
+      <w:footerReference w:type="default" r:id="rId19"/>
       <w:pgSz w:w="11906" w:h="16838"/>
       <w:pgMar w:top="1417" w:right="1417" w:bottom="1417" w:left="1417" w:header="708" w:footer="708" w:gutter="0"/>
       <w:cols w:space="708"/>
@@ -2116,6 +4738,172 @@
   <w:endnote w:id="3">
     <w:p>
       <w:pPr>
+        <w:autoSpaceDE w:val="0"/>
+        <w:autoSpaceDN w:val="0"/>
+        <w:adjustRightInd w:val="0"/>
+        <w:spacing w:after="0" w:line="240" w:lineRule="auto"/>
+        <w:rPr>
+          <w:rFonts w:ascii="NimbusRomNo9L-Regu" w:hAnsi="NimbusRomNo9L-Regu" w:cs="NimbusRomNo9L-Regu"/>
+          <w:sz w:val="20"/>
+          <w:szCs w:val="20"/>
+          <w:lang w:val="es-ES"/>
+        </w:rPr>
+      </w:pPr>
+      <w:r>
+        <w:rPr>
+          <w:rStyle w:val="Appeldenotedefin"/>
+        </w:rPr>
+        <w:endnoteRef/>
+      </w:r>
+      <w:r>
+        <w:rPr>
+          <w:lang w:val="es-ES"/>
+        </w:rPr>
+        <w:t xml:space="preserve"> </w:t>
+      </w:r>
+      <w:proofErr w:type="spellStart"/>
+      <w:r>
+        <w:rPr>
+          <w:rFonts w:cstheme="minorHAnsi"/>
+          <w:sz w:val="20"/>
+          <w:szCs w:val="20"/>
+          <w:lang w:val="en-US"/>
+        </w:rPr>
+        <w:t>Yizhar</w:t>
+      </w:r>
+      <w:proofErr w:type="spellEnd"/>
+      <w:r>
+        <w:rPr>
+          <w:rFonts w:cstheme="minorHAnsi"/>
+          <w:sz w:val="20"/>
+          <w:szCs w:val="20"/>
+          <w:lang w:val="en-US"/>
+        </w:rPr>
+        <w:t xml:space="preserve"> </w:t>
+      </w:r>
+      <w:proofErr w:type="spellStart"/>
+      <w:r>
+        <w:rPr>
+          <w:rFonts w:cstheme="minorHAnsi"/>
+          <w:sz w:val="20"/>
+          <w:szCs w:val="20"/>
+          <w:lang w:val="en-US"/>
+        </w:rPr>
+        <w:t>Lavner</w:t>
+      </w:r>
+      <w:proofErr w:type="spellEnd"/>
+      <w:r>
+        <w:rPr>
+          <w:rFonts w:cstheme="minorHAnsi"/>
+          <w:sz w:val="20"/>
+          <w:szCs w:val="20"/>
+          <w:lang w:val="en-US"/>
+        </w:rPr>
+        <w:t xml:space="preserve">, Rami Cohen, Dima </w:t>
+      </w:r>
+      <w:proofErr w:type="spellStart"/>
+      <w:r>
+        <w:rPr>
+          <w:rFonts w:cstheme="minorHAnsi"/>
+          <w:sz w:val="20"/>
+          <w:szCs w:val="20"/>
+          <w:lang w:val="en-US"/>
+        </w:rPr>
+        <w:t>Ruinskiy</w:t>
+      </w:r>
+      <w:proofErr w:type="spellEnd"/>
+      <w:r>
+        <w:rPr>
+          <w:rFonts w:cstheme="minorHAnsi"/>
+          <w:sz w:val="20"/>
+          <w:szCs w:val="20"/>
+          <w:lang w:val="en-US"/>
+        </w:rPr>
+        <w:t xml:space="preserve">, </w:t>
+      </w:r>
+      <w:r>
+        <w:rPr>
+          <w:rFonts w:cstheme="minorHAnsi"/>
+          <w:sz w:val="20"/>
+          <w:szCs w:val="20"/>
+          <w:lang w:val="en-US"/>
+        </w:rPr>
+        <w:t xml:space="preserve">Hans </w:t>
+      </w:r>
+      <w:proofErr w:type="spellStart"/>
+      <w:r>
+        <w:rPr>
+          <w:rFonts w:cstheme="minorHAnsi"/>
+          <w:sz w:val="20"/>
+          <w:szCs w:val="20"/>
+          <w:lang w:val="en-US"/>
+        </w:rPr>
+        <w:t>IJzerman</w:t>
+      </w:r>
+      <w:proofErr w:type="spellEnd"/>
+      <w:r>
+        <w:rPr>
+          <w:rFonts w:cstheme="minorHAnsi"/>
+          <w:sz w:val="20"/>
+          <w:szCs w:val="20"/>
+          <w:lang w:val="en-US"/>
+        </w:rPr>
+        <w:t xml:space="preserve">. </w:t>
+      </w:r>
+      <w:r>
+        <w:rPr>
+          <w:rFonts w:cstheme="minorHAnsi"/>
+          <w:sz w:val="20"/>
+          <w:szCs w:val="20"/>
+          <w:lang w:val="en-US"/>
+        </w:rPr>
+        <w:t>Baby Cry Detection in Domestic Environment using</w:t>
+      </w:r>
+      <w:r>
+        <w:rPr>
+          <w:rFonts w:cstheme="minorHAnsi"/>
+          <w:sz w:val="20"/>
+          <w:szCs w:val="20"/>
+          <w:lang w:val="en-US"/>
+        </w:rPr>
+        <w:t xml:space="preserve"> </w:t>
+      </w:r>
+      <w:r>
+        <w:rPr>
+          <w:rFonts w:cstheme="minorHAnsi"/>
+          <w:sz w:val="20"/>
+          <w:szCs w:val="20"/>
+          <w:lang w:val="en-US"/>
+        </w:rPr>
+        <w:t>Deep Learning</w:t>
+      </w:r>
+      <w:r>
+        <w:rPr>
+          <w:rFonts w:cstheme="minorHAnsi"/>
+          <w:sz w:val="20"/>
+          <w:szCs w:val="20"/>
+          <w:lang w:val="en-US"/>
+        </w:rPr>
+        <w:t>. 2016.</w:t>
+      </w:r>
+    </w:p>
+    <w:p>
+      <w:pPr>
+        <w:autoSpaceDE w:val="0"/>
+        <w:autoSpaceDN w:val="0"/>
+        <w:adjustRightInd w:val="0"/>
+        <w:spacing w:after="0" w:line="240" w:lineRule="auto"/>
+        <w:rPr>
+          <w:sz w:val="20"/>
+          <w:szCs w:val="20"/>
+          <w:lang w:val="en-US"/>
+        </w:rPr>
+      </w:pPr>
+    </w:p>
+  </w:endnote>
+  <w:endnote w:id="4">
+    <w:p>
+      <w:pPr>
         <w:pStyle w:val="Notedefin"/>
         <w:rPr>
           <w:rFonts w:cstheme="minorHAnsi"/>
@@ -2154,7 +4942,7 @@
       </w:pPr>
     </w:p>
   </w:endnote>
-  <w:endnote w:id="4">
+  <w:endnote w:id="5">
     <w:p>
       <w:pPr>
         <w:pStyle w:val="Notedefin"/>
@@ -2257,6 +5045,155 @@
 <file path=word/numbering.xml><?xml version="1.0" encoding="utf-8"?>
 <w:numbering xmlns:wpc="http://schemas.microsoft.com/office/word/2010/wordprocessingCanvas" xmlns:cx="http://schemas.microsoft.com/office/drawing/2014/chartex" xmlns:cx1="http://schemas.microsoft.com/office/drawing/2015/9/8/chartex" xmlns:cx2="http://schemas.microsoft.com/office/drawing/2015/10/21/chartex" xmlns:cx3="http://schemas.microsoft.com/office/drawing/2016/5/9/chartex" xmlns:cx4="http://schemas.microsoft.com/office/drawing/2016/5/10/chartex" xmlns:cx5="http://schemas.microsoft.com/office/drawing/2016/5/11/chartex" xmlns:cx6="http://schemas.microsoft.com/office/drawing/2016/5/12/chartex" xmlns:cx7="http://schemas.microsoft.com/office/drawing/2016/5/13/chartex" xmlns:cx8="http://schemas.microsoft.com/office/drawing/2016/5/14/chartex" xmlns:mc="http://schemas.openxmlformats.org/markup-compatibility/2006" xmlns:aink="http://schemas.microsoft.com/office/drawing/2016/ink" xmlns:am3d="http://schemas.microsoft.com/office/drawing/2017/model3d" xmlns:o="urn:schemas-microsoft-com:office:office" xmlns:r="http://schemas.openxmlformats.org/officeDocument/2006/relationships" xmlns:m="http://schemas.openxmlformats.org/officeDocument/2006/math" xmlns:v="urn:schemas-microsoft-com:vml" xmlns:wp14="http://schemas.microsoft.com/office/word/2010/wordprocessingDrawing" xmlns:wp="http://schemas.openxmlformats.org/drawingml/2006/wordprocessingDrawing" xmlns:w10="urn:schemas-microsoft-com:office:word" xmlns:w="http://schemas.openxmlformats.org/wordprocessingml/2006/main" xmlns:w14="http://schemas.microsoft.com/office/word/2010/wordml" xmlns:w15="http://schemas.microsoft.com/office/word/2012/wordml" xmlns:w16cid="http://schemas.microsoft.com/office/word/2016/wordml/cid" xmlns:w16se="http://schemas.microsoft.com/office/word/2015/wordml/symex" xmlns:wpg="http://schemas.microsoft.com/office/word/2010/wordprocessingGroup" xmlns:wpi="http://schemas.microsoft.com/office/word/2010/wordprocessingInk" xmlns:wne="http://schemas.microsoft.com/office/word/2006/wordml" xmlns:wps="http://schemas.microsoft.com/office/word/2010/wordprocessingShape" mc:Ignorable="w14 w15 w16se w16cid wp14">
   <w:abstractNum w:abstractNumId="0" w15:restartNumberingAfterBreak="0">
+    <w:nsid w:val="302C4A40"/>
+    <w:multiLevelType w:val="multilevel"/>
+    <w:tmpl w:val="5DBAFD6A"/>
+    <w:lvl w:ilvl="0">
+      <w:start w:val="1"/>
+      <w:numFmt w:val="bullet"/>
+      <w:lvlText w:val=""/>
+      <w:lvlJc w:val="left"/>
+      <w:pPr>
+        <w:tabs>
+          <w:tab w:val="num" w:pos="720"/>
+        </w:tabs>
+        <w:ind w:left="720" w:hanging="360"/>
+      </w:pPr>
+      <w:rPr>
+        <w:rFonts w:ascii="Symbol" w:hAnsi="Symbol" w:hint="default"/>
+        <w:sz w:val="20"/>
+      </w:rPr>
+    </w:lvl>
+    <w:lvl w:ilvl="1" w:tentative="1">
+      <w:start w:val="1"/>
+      <w:numFmt w:val="bullet"/>
+      <w:lvlText w:val="o"/>
+      <w:lvlJc w:val="left"/>
+      <w:pPr>
+        <w:tabs>
+          <w:tab w:val="num" w:pos="1440"/>
+        </w:tabs>
+        <w:ind w:left="1440" w:hanging="360"/>
+      </w:pPr>
+      <w:rPr>
+        <w:rFonts w:ascii="Courier New" w:hAnsi="Courier New" w:hint="default"/>
+        <w:sz w:val="20"/>
+      </w:rPr>
+    </w:lvl>
+    <w:lvl w:ilvl="2" w:tentative="1">
+      <w:start w:val="1"/>
+      <w:numFmt w:val="bullet"/>
+      <w:lvlText w:val=""/>
+      <w:lvlJc w:val="left"/>
+      <w:pPr>
+        <w:tabs>
+          <w:tab w:val="num" w:pos="2160"/>
+        </w:tabs>
+        <w:ind w:left="2160" w:hanging="360"/>
+      </w:pPr>
+      <w:rPr>
+        <w:rFonts w:ascii="Wingdings" w:hAnsi="Wingdings" w:hint="default"/>
+        <w:sz w:val="20"/>
+      </w:rPr>
+    </w:lvl>
+    <w:lvl w:ilvl="3" w:tentative="1">
+      <w:start w:val="1"/>
+      <w:numFmt w:val="bullet"/>
+      <w:lvlText w:val=""/>
+      <w:lvlJc w:val="left"/>
+      <w:pPr>
+        <w:tabs>
+          <w:tab w:val="num" w:pos="2880"/>
+        </w:tabs>
+        <w:ind w:left="2880" w:hanging="360"/>
+      </w:pPr>
+      <w:rPr>
+        <w:rFonts w:ascii="Wingdings" w:hAnsi="Wingdings" w:hint="default"/>
+        <w:sz w:val="20"/>
+      </w:rPr>
+    </w:lvl>
+    <w:lvl w:ilvl="4" w:tentative="1">
+      <w:start w:val="1"/>
+      <w:numFmt w:val="bullet"/>
+      <w:lvlText w:val=""/>
+      <w:lvlJc w:val="left"/>
+      <w:pPr>
+        <w:tabs>
+          <w:tab w:val="num" w:pos="3600"/>
+        </w:tabs>
+        <w:ind w:left="3600" w:hanging="360"/>
+      </w:pPr>
+      <w:rPr>
+        <w:rFonts w:ascii="Wingdings" w:hAnsi="Wingdings" w:hint="default"/>
+        <w:sz w:val="20"/>
+      </w:rPr>
+    </w:lvl>
+    <w:lvl w:ilvl="5" w:tentative="1">
+      <w:start w:val="1"/>
+      <w:numFmt w:val="bullet"/>
+      <w:lvlText w:val=""/>
+      <w:lvlJc w:val="left"/>
+      <w:pPr>
+        <w:tabs>
+          <w:tab w:val="num" w:pos="4320"/>
+        </w:tabs>
+        <w:ind w:left="4320" w:hanging="360"/>
+      </w:pPr>
+      <w:rPr>
+        <w:rFonts w:ascii="Wingdings" w:hAnsi="Wingdings" w:hint="default"/>
+        <w:sz w:val="20"/>
+      </w:rPr>
+    </w:lvl>
+    <w:lvl w:ilvl="6" w:tentative="1">
+      <w:start w:val="1"/>
+      <w:numFmt w:val="bullet"/>
+      <w:lvlText w:val=""/>
+      <w:lvlJc w:val="left"/>
+      <w:pPr>
+        <w:tabs>
+          <w:tab w:val="num" w:pos="5040"/>
+        </w:tabs>
+        <w:ind w:left="5040" w:hanging="360"/>
+      </w:pPr>
+      <w:rPr>
+        <w:rFonts w:ascii="Wingdings" w:hAnsi="Wingdings" w:hint="default"/>
+        <w:sz w:val="20"/>
+      </w:rPr>
+    </w:lvl>
+    <w:lvl w:ilvl="7" w:tentative="1">
+      <w:start w:val="1"/>
+      <w:numFmt w:val="bullet"/>
+      <w:lvlText w:val=""/>
+      <w:lvlJc w:val="left"/>
+      <w:pPr>
+        <w:tabs>
+          <w:tab w:val="num" w:pos="5760"/>
+        </w:tabs>
+        <w:ind w:left="5760" w:hanging="360"/>
+      </w:pPr>
+      <w:rPr>
+        <w:rFonts w:ascii="Wingdings" w:hAnsi="Wingdings" w:hint="default"/>
+        <w:sz w:val="20"/>
+      </w:rPr>
+    </w:lvl>
+    <w:lvl w:ilvl="8" w:tentative="1">
+      <w:start w:val="1"/>
+      <w:numFmt w:val="bullet"/>
+      <w:lvlText w:val=""/>
+      <w:lvlJc w:val="left"/>
+      <w:pPr>
+        <w:tabs>
+          <w:tab w:val="num" w:pos="6480"/>
+        </w:tabs>
+        <w:ind w:left="6480" w:hanging="360"/>
+      </w:pPr>
+      <w:rPr>
+        <w:rFonts w:ascii="Wingdings" w:hAnsi="Wingdings" w:hint="default"/>
+        <w:sz w:val="20"/>
+      </w:rPr>
+    </w:lvl>
+  </w:abstractNum>
+  <w:abstractNum w:abstractNumId="1" w15:restartNumberingAfterBreak="0">
     <w:nsid w:val="6BF61DC8"/>
     <w:multiLevelType w:val="multilevel"/>
     <w:tmpl w:val="3788E32E"/>
@@ -2347,10 +5284,10 @@
     </w:lvl>
   </w:abstractNum>
   <w:num w:numId="1">
-    <w:abstractNumId w:val="0"/>
+    <w:abstractNumId w:val="1"/>
   </w:num>
   <w:num w:numId="2">
-    <w:abstractNumId w:val="0"/>
+    <w:abstractNumId w:val="1"/>
     <w:lvlOverride w:ilvl="0">
       <w:startOverride w:val="1"/>
     </w:lvlOverride>
@@ -2379,6 +5316,9 @@
       <w:startOverride w:val="1"/>
     </w:lvlOverride>
   </w:num>
+  <w:num w:numId="3">
+    <w:abstractNumId w:val="0"/>
+  </w:num>
 </w:numbering>
 </file>
 
@@ -2399,7 +5339,7 @@
       </w:pPr>
     </w:pPrDefault>
   </w:docDefaults>
-  <w:latentStyles w:defLockedState="0" w:defUIPriority="99" w:defSemiHidden="0" w:defUnhideWhenUsed="0" w:defQFormat="0" w:count="376">
+  <w:latentStyles w:defLockedState="0" w:defUIPriority="99" w:defSemiHidden="0" w:defUnhideWhenUsed="0" w:defQFormat="0" w:count="377">
     <w:lsdException w:name="Normal" w:uiPriority="0" w:qFormat="1"/>
     <w:lsdException w:name="heading 1" w:uiPriority="9" w:qFormat="1"/>
     <w:lsdException w:name="heading 2" w:semiHidden="1" w:uiPriority="9" w:unhideWhenUsed="1" w:qFormat="1"/>
@@ -2776,6 +5716,7 @@
     <w:lsdException w:name="Hashtag" w:semiHidden="1" w:unhideWhenUsed="1"/>
     <w:lsdException w:name="Unresolved Mention" w:semiHidden="1" w:unhideWhenUsed="1"/>
     <w:lsdException w:name="Smart Link" w:semiHidden="1" w:unhideWhenUsed="1"/>
+    <w:lsdException w:name="Smart Link Error" w:semiHidden="1" w:unhideWhenUsed="1"/>
   </w:latentStyles>
   <w:style w:type="paragraph" w:default="1" w:styleId="Normal">
     <w:name w:val="Normal"/>
@@ -3081,6 +6022,50 @@
       <w:shd w:val="clear" w:color="auto" w:fill="E1DFDD"/>
     </w:rPr>
   </w:style>
+  <w:style w:type="paragraph" w:styleId="NormalWeb">
+    <w:name w:val="Normal (Web)"/>
+    <w:basedOn w:val="Normal"/>
+    <w:uiPriority w:val="99"/>
+    <w:unhideWhenUsed/>
+    <w:rsid w:val="004577FE"/>
+    <w:pPr>
+      <w:spacing w:before="100" w:beforeAutospacing="1" w:after="100" w:afterAutospacing="1" w:line="240" w:lineRule="auto"/>
+    </w:pPr>
+    <w:rPr>
+      <w:rFonts w:ascii="Times New Roman" w:eastAsia="Times New Roman" w:hAnsi="Times New Roman" w:cs="Times New Roman"/>
+      <w:sz w:val="24"/>
+      <w:szCs w:val="24"/>
+    </w:rPr>
+  </w:style>
+  <w:style w:type="table" w:styleId="Grilledutableau">
+    <w:name w:val="Table Grid"/>
+    <w:basedOn w:val="TableauNormal"/>
+    <w:uiPriority w:val="39"/>
+    <w:rsid w:val="00355340"/>
+    <w:pPr>
+      <w:spacing w:after="0" w:line="240" w:lineRule="auto"/>
+    </w:pPr>
+    <w:tblPr>
+      <w:tblBorders>
+        <w:top w:val="single" w:sz="4" w:space="0" w:color="auto"/>
+        <w:left w:val="single" w:sz="4" w:space="0" w:color="auto"/>
+        <w:bottom w:val="single" w:sz="4" w:space="0" w:color="auto"/>
+        <w:right w:val="single" w:sz="4" w:space="0" w:color="auto"/>
+        <w:insideH w:val="single" w:sz="4" w:space="0" w:color="auto"/>
+        <w:insideV w:val="single" w:sz="4" w:space="0" w:color="auto"/>
+      </w:tblBorders>
+    </w:tblPr>
+  </w:style>
+  <w:style w:type="character" w:styleId="Textedelespacerserv">
+    <w:name w:val="Placeholder Text"/>
+    <w:basedOn w:val="Policepardfaut"/>
+    <w:uiPriority w:val="99"/>
+    <w:semiHidden/>
+    <w:rsid w:val="00A5592F"/>
+    <w:rPr>
+      <w:color w:val="808080"/>
+    </w:rPr>
+  </w:style>
 </w:styles>
 </file>
 

</xml_diff>